<commit_message>
Primer versión resumen y requisitos funcionales.
</commit_message>
<xml_diff>
--- a/Documentacion.docx
+++ b/Documentacion.docx
@@ -216,7 +216,21 @@
         <w:rPr>
           <w:bCs/>
         </w:rPr>
-        <w:t>Hugo Lebredo Bujan</w:t>
+        <w:t xml:space="preserve">Hugo </w:t>
+      </w:r>
+      <w:proofErr w:type="spellStart"/>
+      <w:r>
+        <w:rPr>
+          <w:bCs/>
+        </w:rPr>
+        <w:t>Lebredo</w:t>
+      </w:r>
+      <w:proofErr w:type="spellEnd"/>
+      <w:r>
+        <w:rPr>
+          <w:bCs/>
+        </w:rPr>
+        <w:t xml:space="preserve"> Bujan</w:t>
       </w:r>
     </w:p>
     <w:tbl>
@@ -323,11 +337,19 @@
             <w:pPr>
               <w:spacing w:before="0" w:after="0"/>
             </w:pPr>
+            <w:proofErr w:type="spellStart"/>
             <w:r>
               <w:rPr>
                 <w:b/>
               </w:rPr>
-              <w:t>VºBº del Tu</w:t>
+              <w:t>VºBº</w:t>
+            </w:r>
+            <w:proofErr w:type="spellEnd"/>
+            <w:r>
+              <w:rPr>
+                <w:b/>
+              </w:rPr>
+              <w:t xml:space="preserve"> del Tu</w:t>
             </w:r>
             <w:r>
               <w:rPr>
@@ -484,12 +506,14 @@
           <w:lang w:val="es-ES_tradnl"/>
         </w:rPr>
       </w:pPr>
+      <w:proofErr w:type="spellStart"/>
       <w:r>
         <w:rPr>
           <w:lang w:val="es-ES_tradnl"/>
         </w:rPr>
         <w:t>Reporting</w:t>
       </w:r>
+      <w:proofErr w:type="spellEnd"/>
     </w:p>
     <w:p>
       <w:pPr>
@@ -514,24 +538,39 @@
           <w:lang w:val="es-ES_tradnl"/>
         </w:rPr>
       </w:pPr>
-    </w:p>
-    <w:p>
-      <w:pPr>
-        <w:rPr>
-          <w:lang w:val="es-ES_tradnl"/>
-        </w:rPr>
-      </w:pPr>
-      <w:r>
-        <w:rPr>
-          <w:lang w:val="es-ES_tradnl"/>
-        </w:rPr>
-        <w:t>Una breve descripción textual de que es el proyecto, que se pretende conseguir con el, y cualquier otra información importante que lo describa</w:t>
-      </w:r>
-      <w:r>
-        <w:rPr>
-          <w:lang w:val="es-ES_tradnl"/>
-        </w:rPr>
-        <w:t>, para dar una idea de lo que se va a hacer.</w:t>
+      <w:r>
+        <w:rPr>
+          <w:lang w:val="es-ES_tradnl"/>
+        </w:rPr>
+        <w:t xml:space="preserve">El proyecto consiste en la creación de una aplicación web que mostrará el análisis de estadísticas avanzadas del baloncesto profesional, más concretamente de la NBA, tanto a nivel de jugador como a nivel de equipo en la </w:t>
+      </w:r>
+      <w:proofErr w:type="spellStart"/>
+      <w:r>
+        <w:rPr>
+          <w:lang w:val="es-ES_tradnl"/>
+        </w:rPr>
+        <w:t>season</w:t>
+      </w:r>
+      <w:proofErr w:type="spellEnd"/>
+      <w:r>
+        <w:rPr>
+          <w:lang w:val="es-ES_tradnl"/>
+        </w:rPr>
+        <w:t xml:space="preserve"> 22/23. Dicho estudio se visualizará gráficamente en el sitio web a través de un </w:t>
+      </w:r>
+      <w:proofErr w:type="spellStart"/>
+      <w:r>
+        <w:rPr>
+          <w:lang w:val="es-ES_tradnl"/>
+        </w:rPr>
+        <w:t>dashboard</w:t>
+      </w:r>
+      <w:proofErr w:type="spellEnd"/>
+      <w:r>
+        <w:rPr>
+          <w:lang w:val="es-ES_tradnl"/>
+        </w:rPr>
+        <w:t>.</w:t>
       </w:r>
     </w:p>
     <w:p>
@@ -5891,7 +5930,21 @@
         <w:rPr>
           <w:lang w:val="es-ES_tradnl"/>
         </w:rPr>
-        <w:t>Este apartado esta pensado para explicar aproximadamente que se</w:t>
+        <w:t xml:space="preserve">Este apartado </w:t>
+      </w:r>
+      <w:proofErr w:type="spellStart"/>
+      <w:r>
+        <w:rPr>
+          <w:lang w:val="es-ES_tradnl"/>
+        </w:rPr>
+        <w:t>esta</w:t>
+      </w:r>
+      <w:proofErr w:type="spellEnd"/>
+      <w:r>
+        <w:rPr>
+          <w:lang w:val="es-ES_tradnl"/>
+        </w:rPr>
+        <w:t xml:space="preserve"> pensado para explicar aproximadamente que se</w:t>
       </w:r>
       <w:r>
         <w:rPr>
@@ -5982,7 +6035,35 @@
         <w:rPr>
           <w:lang w:val="es-ES_tradnl"/>
         </w:rPr>
-        <w:t xml:space="preserve">: Por que se hace el proyecto, utilidad del mismo y cosas </w:t>
+        <w:t xml:space="preserve">: </w:t>
+      </w:r>
+      <w:proofErr w:type="spellStart"/>
+      <w:r>
+        <w:rPr>
+          <w:lang w:val="es-ES_tradnl"/>
+        </w:rPr>
+        <w:t>Por que</w:t>
+      </w:r>
+      <w:proofErr w:type="spellEnd"/>
+      <w:r>
+        <w:rPr>
+          <w:lang w:val="es-ES_tradnl"/>
+        </w:rPr>
+        <w:t xml:space="preserve"> se hace el proyecto, utilidad </w:t>
+      </w:r>
+      <w:proofErr w:type="gramStart"/>
+      <w:r>
+        <w:rPr>
+          <w:lang w:val="es-ES_tradnl"/>
+        </w:rPr>
+        <w:t>del mismo</w:t>
+      </w:r>
+      <w:proofErr w:type="gramEnd"/>
+      <w:r>
+        <w:rPr>
+          <w:lang w:val="es-ES_tradnl"/>
+        </w:rPr>
+        <w:t xml:space="preserve"> y cosas </w:t>
       </w:r>
       <w:r>
         <w:rPr>
@@ -6338,7 +6419,21 @@
         <w:rPr>
           <w:lang w:val="es-ES_tradnl"/>
         </w:rPr>
-        <w:t xml:space="preserve"> mas o menos</w:t>
+        <w:t xml:space="preserve"> </w:t>
+      </w:r>
+      <w:proofErr w:type="spellStart"/>
+      <w:r>
+        <w:rPr>
+          <w:lang w:val="es-ES_tradnl"/>
+        </w:rPr>
+        <w:t>mas</w:t>
+      </w:r>
+      <w:proofErr w:type="spellEnd"/>
+      <w:r>
+        <w:rPr>
+          <w:lang w:val="es-ES_tradnl"/>
+        </w:rPr>
+        <w:t xml:space="preserve"> o menos</w:t>
       </w:r>
       <w:r>
         <w:rPr>
@@ -6623,39 +6718,39 @@
       </w:pPr>
       <w:bookmarkStart w:id="2" w:name="_Toc56749273"/>
       <w:r>
-        <w:t>R00-01.- Especificación Textual</w:t>
+        <w:t>Especificación Textual</w:t>
       </w:r>
       <w:bookmarkEnd w:id="2"/>
-    </w:p>
-    <w:p>
-      <w:r>
-        <w:t xml:space="preserve">... </w:t>
-      </w:r>
-      <w:r>
-        <w:t>Un documento donde se haga una descripción del proyecto, como si fuese un cliente el que pidiera su realización</w:t>
-      </w:r>
-      <w:r>
-        <w:t>...</w:t>
+      <w:r>
+        <w:t xml:space="preserve"> del Sistema</w:t>
+      </w:r>
+    </w:p>
+    <w:p>
+      <w:r>
+        <w:t xml:space="preserve">Se requiere la realización de una aplicación web donde el usuario podrá visualizar el </w:t>
+      </w:r>
+      <w:proofErr w:type="spellStart"/>
+      <w:r>
+        <w:t>reporting</w:t>
+      </w:r>
+      <w:proofErr w:type="spellEnd"/>
+      <w:r>
+        <w:t xml:space="preserve"> realizado sobre estadísticas avanzadas de la NBA. Para mostrar dicha información se necesita previamente </w:t>
+      </w:r>
+      <w:r>
+        <w:t xml:space="preserve">haber realizado </w:t>
+      </w:r>
+      <w:r>
+        <w:t>un análisis exhaustivo que nos permita medir el desempeño de todos los jugadores y equipos existentes para la competición del año 22/23. La aplicación ha de mostrar el contenido estudiado a través de gráficos y con sus correspondientes explicaciones para que el usuario pueda comprender con facilidad el contenido.</w:t>
       </w:r>
     </w:p>
     <w:p>
       <w:pPr>
         <w:pStyle w:val="Ttulo2"/>
       </w:pPr>
-      <w:bookmarkStart w:id="3" w:name="_Toc56749274"/>
-      <w:r>
-        <w:t>R01-01.-</w:t>
-      </w:r>
-      <w:r>
-        <w:rPr>
-          <w:lang w:val="es-ES_tradnl"/>
-        </w:rPr>
-        <w:t xml:space="preserve"> Descripción del Problema -</w:t>
-      </w:r>
-      <w:r>
-        <w:t xml:space="preserve"> Especificación de Requerimientos</w:t>
-      </w:r>
-      <w:bookmarkEnd w:id="3"/>
+      <w:r>
+        <w:t>Requisitos Funcionales</w:t>
+      </w:r>
     </w:p>
     <w:p>
       <w:r>
@@ -6666,115 +6761,196 @@
       </w:r>
     </w:p>
     <w:p>
-      <w:pPr>
-        <w:pStyle w:val="Ttulo2"/>
-        <w:rPr>
-          <w:lang w:val="es-ES_tradnl"/>
-        </w:rPr>
-      </w:pPr>
-      <w:bookmarkStart w:id="4" w:name="_Toc56749275"/>
-      <w:r>
-        <w:t xml:space="preserve">R02-01.- </w:t>
-      </w:r>
-      <w:r>
-        <w:rPr>
-          <w:lang w:val="es-ES_tradnl"/>
-        </w:rPr>
-        <w:t>Casos de Uso</w:t>
-      </w:r>
-      <w:r>
-        <w:rPr>
-          <w:lang w:val="es-ES_tradnl"/>
-        </w:rPr>
-        <w:fldChar w:fldCharType="begin"/>
-      </w:r>
-      <w:r>
-        <w:rPr>
-          <w:lang w:val="es-ES_tradnl"/>
-        </w:rPr>
-        <w:instrText xml:space="preserve"> XE "</w:instrText>
-      </w:r>
-      <w:r>
-        <w:instrText>Casos de Uso"</w:instrText>
-      </w:r>
-      <w:r>
-        <w:rPr>
-          <w:lang w:val="es-ES_tradnl"/>
-        </w:rPr>
-        <w:instrText xml:space="preserve"> </w:instrText>
-      </w:r>
-      <w:r>
-        <w:rPr>
-          <w:lang w:val="es-ES_tradnl"/>
-        </w:rPr>
-        <w:fldChar w:fldCharType="end"/>
-      </w:r>
-      <w:r>
-        <w:rPr>
-          <w:lang w:val="es-ES_tradnl"/>
-        </w:rPr>
-        <w:t xml:space="preserve"> y Escenarios</w:t>
-      </w:r>
-      <w:bookmarkEnd w:id="4"/>
-    </w:p>
-    <w:p>
-      <w:pPr>
-        <w:pStyle w:val="Ttulo3"/>
-        <w:rPr>
-          <w:lang w:val="es-ES_tradnl"/>
-        </w:rPr>
-      </w:pPr>
-      <w:bookmarkStart w:id="5" w:name="_Toc56749276"/>
-      <w:r>
-        <w:rPr>
-          <w:lang w:val="es-ES_tradnl"/>
-        </w:rPr>
-        <w:t>Módulo 1. ...título...</w:t>
-      </w:r>
-      <w:bookmarkEnd w:id="5"/>
-    </w:p>
-    <w:p>
-      <w:pPr>
-        <w:pStyle w:val="Ttulo4"/>
-        <w:rPr>
-          <w:lang w:val="es-ES_tradnl"/>
-        </w:rPr>
-      </w:pPr>
-      <w:bookmarkStart w:id="6" w:name="_Toc56749277"/>
-      <w:r>
-        <w:rPr>
-          <w:lang w:val="es-ES_tradnl"/>
-        </w:rPr>
-        <w:t>Actores</w:t>
-      </w:r>
-      <w:bookmarkEnd w:id="6"/>
-    </w:p>
-    <w:p>
-      <w:pPr>
-        <w:pStyle w:val="Ttulo5"/>
-        <w:rPr>
-          <w:lang w:val="es-ES_tradnl"/>
-        </w:rPr>
-      </w:pPr>
-      <w:bookmarkStart w:id="7" w:name="_Toc56749278"/>
-      <w:r>
-        <w:rPr>
-          <w:lang w:val="es-ES_tradnl"/>
-        </w:rPr>
-        <w:t>Actor 1. ...nombre...</w:t>
-      </w:r>
-      <w:bookmarkEnd w:id="7"/>
-    </w:p>
-    <w:p>
-      <w:pPr>
-        <w:rPr>
-          <w:lang w:val="es-ES_tradnl"/>
-        </w:rPr>
-      </w:pPr>
+      <w:proofErr w:type="spellStart"/>
       <w:r>
         <w:rPr>
           <w:b/>
           <w:bCs/>
+        </w:rPr>
+        <w:t>nombreSistema_histórico</w:t>
+      </w:r>
+      <w:proofErr w:type="spellEnd"/>
+      <w:r>
+        <w:rPr>
+          <w:b/>
+          <w:bCs/>
+        </w:rPr>
+        <w:t xml:space="preserve">. </w:t>
+      </w:r>
+      <w:r>
+        <w:t>El sistema permitirá consultar un histórico de todos los partidos que se han ido jugando durante la competición 22/23</w:t>
+      </w:r>
+    </w:p>
+    <w:p>
+      <w:proofErr w:type="spellStart"/>
+      <w:r>
+        <w:rPr>
+          <w:b/>
+          <w:bCs/>
+        </w:rPr>
+        <w:t>nombreSistema_</w:t>
+      </w:r>
+      <w:r>
+        <w:rPr>
+          <w:b/>
+          <w:bCs/>
+        </w:rPr>
+        <w:t>ComparativaEquipos</w:t>
+      </w:r>
+      <w:proofErr w:type="spellEnd"/>
+      <w:r>
+        <w:rPr>
+          <w:b/>
+          <w:bCs/>
+        </w:rPr>
+        <w:t xml:space="preserve">. </w:t>
+      </w:r>
+      <w:r>
+        <w:t xml:space="preserve">El sistema permitirá acceder a una comparativa de equipos de cualquier partido del histórico (posesión, puntos, </w:t>
+      </w:r>
+      <w:proofErr w:type="spellStart"/>
+      <w:r>
+        <w:t>etc</w:t>
+      </w:r>
+      <w:proofErr w:type="spellEnd"/>
+      <w:r>
+        <w:t>).</w:t>
+      </w:r>
+    </w:p>
+    <w:p>
+      <w:pPr>
+        <w:rPr>
+          <w:b/>
+          <w:bCs/>
+        </w:rPr>
+      </w:pPr>
+      <w:proofErr w:type="spellStart"/>
+      <w:r>
+        <w:rPr>
+          <w:b/>
+          <w:bCs/>
+        </w:rPr>
+        <w:t>nombreSistema_DetallePartido</w:t>
+      </w:r>
+      <w:proofErr w:type="spellEnd"/>
+      <w:r>
+        <w:rPr>
+          <w:b/>
+          <w:bCs/>
+        </w:rPr>
+        <w:t>.</w:t>
+      </w:r>
+    </w:p>
+    <w:p>
+      <w:pPr>
+        <w:pStyle w:val="Ttulo2"/>
+        <w:rPr>
+          <w:lang w:val="es-ES_tradnl"/>
+        </w:rPr>
+      </w:pPr>
+      <w:bookmarkStart w:id="3" w:name="_Toc56749275"/>
+      <w:r>
+        <w:t xml:space="preserve">R02-01.- </w:t>
+      </w:r>
+      <w:r>
+        <w:rPr>
+          <w:lang w:val="es-ES_tradnl"/>
+        </w:rPr>
+        <w:t>Casos de Uso</w:t>
+      </w:r>
+      <w:r>
+        <w:rPr>
+          <w:lang w:val="es-ES_tradnl"/>
+        </w:rPr>
+        <w:fldChar w:fldCharType="begin"/>
+      </w:r>
+      <w:r>
+        <w:rPr>
+          <w:lang w:val="es-ES_tradnl"/>
+        </w:rPr>
+        <w:instrText xml:space="preserve"> XE "</w:instrText>
+      </w:r>
+      <w:r>
+        <w:instrText>Casos de Uso"</w:instrText>
+      </w:r>
+      <w:r>
+        <w:rPr>
+          <w:lang w:val="es-ES_tradnl"/>
+        </w:rPr>
+        <w:instrText xml:space="preserve"> </w:instrText>
+      </w:r>
+      <w:r>
+        <w:rPr>
+          <w:lang w:val="es-ES_tradnl"/>
+        </w:rPr>
+        <w:fldChar w:fldCharType="end"/>
+      </w:r>
+      <w:r>
+        <w:rPr>
+          <w:lang w:val="es-ES_tradnl"/>
+        </w:rPr>
+        <w:t xml:space="preserve"> y Escenarios</w:t>
+      </w:r>
+      <w:bookmarkEnd w:id="3"/>
+    </w:p>
+    <w:p>
+      <w:pPr>
+        <w:pStyle w:val="Ttulo3"/>
+        <w:rPr>
+          <w:lang w:val="es-ES_tradnl"/>
+        </w:rPr>
+      </w:pPr>
+      <w:bookmarkStart w:id="4" w:name="_Toc56749276"/>
+      <w:r>
+        <w:rPr>
+          <w:lang w:val="es-ES_tradnl"/>
+        </w:rPr>
+        <w:t>Módulo 1. ...título...</w:t>
+      </w:r>
+      <w:bookmarkEnd w:id="4"/>
+    </w:p>
+    <w:p>
+      <w:pPr>
+        <w:pStyle w:val="Ttulo4"/>
+        <w:rPr>
+          <w:lang w:val="es-ES_tradnl"/>
+        </w:rPr>
+      </w:pPr>
+      <w:bookmarkStart w:id="5" w:name="_Toc56749277"/>
+      <w:r>
+        <w:rPr>
+          <w:lang w:val="es-ES_tradnl"/>
+        </w:rPr>
+        <w:t>Actores</w:t>
+      </w:r>
+      <w:bookmarkEnd w:id="5"/>
+    </w:p>
+    <w:p>
+      <w:pPr>
+        <w:pStyle w:val="Ttulo5"/>
+        <w:rPr>
+          <w:lang w:val="es-ES_tradnl"/>
+        </w:rPr>
+      </w:pPr>
+      <w:bookmarkStart w:id="6" w:name="_Toc56749278"/>
+      <w:r>
+        <w:rPr>
+          <w:lang w:val="es-ES_tradnl"/>
+        </w:rPr>
+        <w:t>Actor 1. ...nombre...</w:t>
+      </w:r>
+      <w:bookmarkEnd w:id="6"/>
+    </w:p>
+    <w:p>
+      <w:pPr>
+        <w:rPr>
+          <w:lang w:val="es-ES_tradnl"/>
+        </w:rPr>
+      </w:pPr>
+      <w:r>
+        <w:rPr>
+          <w:b/>
+          <w:bCs/>
           <w:lang w:val="es-ES_tradnl"/>
         </w:rPr>
         <w:t>Definición</w:t>
@@ -6793,38 +6969,38 @@
           <w:lang w:val="es-ES_tradnl"/>
         </w:rPr>
       </w:pPr>
-      <w:bookmarkStart w:id="8" w:name="_Toc56749279"/>
+      <w:bookmarkStart w:id="7" w:name="_Toc56749279"/>
       <w:r>
         <w:rPr>
           <w:lang w:val="es-ES_tradnl"/>
         </w:rPr>
         <w:t>Casos de Uso</w:t>
       </w:r>
+      <w:bookmarkEnd w:id="7"/>
+    </w:p>
+    <w:p>
+      <w:r>
+        <w:t xml:space="preserve">... diagrama, listado y descripción de los casos de uso y de los </w:t>
+      </w:r>
+      <w:r>
+        <w:t>actores...</w:t>
+      </w:r>
+    </w:p>
+    <w:p>
+      <w:pPr>
+        <w:pStyle w:val="Ttulo5"/>
+        <w:rPr>
+          <w:lang w:val="es-ES_tradnl"/>
+        </w:rPr>
+      </w:pPr>
+      <w:bookmarkStart w:id="8" w:name="_Toc56749280"/>
+      <w:r>
+        <w:rPr>
+          <w:lang w:val="es-ES_tradnl"/>
+        </w:rPr>
+        <w:t>Caso de Uso 1. ...título...</w:t>
+      </w:r>
       <w:bookmarkEnd w:id="8"/>
-    </w:p>
-    <w:p>
-      <w:r>
-        <w:t xml:space="preserve">... diagrama, listado y descripción de los casos de uso y de los </w:t>
-      </w:r>
-      <w:r>
-        <w:t>actores...</w:t>
-      </w:r>
-    </w:p>
-    <w:p>
-      <w:pPr>
-        <w:pStyle w:val="Ttulo5"/>
-        <w:rPr>
-          <w:lang w:val="es-ES_tradnl"/>
-        </w:rPr>
-      </w:pPr>
-      <w:bookmarkStart w:id="9" w:name="_Toc56749280"/>
-      <w:r>
-        <w:rPr>
-          <w:lang w:val="es-ES_tradnl"/>
-        </w:rPr>
-        <w:t>Caso de Uso 1. ...título...</w:t>
-      </w:r>
-      <w:bookmarkEnd w:id="9"/>
     </w:p>
     <w:p>
       <w:pPr>
@@ -6991,21 +7167,21 @@
       <w:pPr>
         <w:pStyle w:val="Ttulo5"/>
       </w:pPr>
-      <w:bookmarkStart w:id="10" w:name="_Toc56749281"/>
+      <w:bookmarkStart w:id="9" w:name="_Toc56749281"/>
       <w:r>
         <w:t>Escenarios</w:t>
       </w:r>
+      <w:bookmarkEnd w:id="9"/>
+    </w:p>
+    <w:p>
+      <w:pPr>
+        <w:pStyle w:val="Ttulo6"/>
+      </w:pPr>
+      <w:bookmarkStart w:id="10" w:name="_Toc56749282"/>
+      <w:r>
+        <w:t>Escenario 1.1. ...título...</w:t>
+      </w:r>
       <w:bookmarkEnd w:id="10"/>
-    </w:p>
-    <w:p>
-      <w:pPr>
-        <w:pStyle w:val="Ttulo6"/>
-      </w:pPr>
-      <w:bookmarkStart w:id="11" w:name="_Toc56749282"/>
-      <w:r>
-        <w:t>Escenario 1.1. ...título...</w:t>
-      </w:r>
-      <w:bookmarkEnd w:id="11"/>
     </w:p>
     <w:p>
       <w:pPr>
@@ -7044,6 +7220,7 @@
           <w:iCs/>
           <w:lang w:val="es-ES_tradnl"/>
         </w:rPr>
+        <w:lastRenderedPageBreak/>
         <w:t>Postcondiciones</w:t>
       </w:r>
       <w:r>
@@ -7185,13 +7362,48 @@
           <w:lang w:val="es-ES_tradnl"/>
         </w:rPr>
       </w:pPr>
-      <w:bookmarkStart w:id="12" w:name="_Toc56749283"/>
-      <w:r>
-        <w:rPr>
-          <w:lang w:val="es-ES_tradnl"/>
-        </w:rPr>
-        <w:lastRenderedPageBreak/>
-        <w:t>R03-01.- Requerimientos no funcionales</w:t>
+      <w:bookmarkStart w:id="11" w:name="_Toc56749283"/>
+      <w:r>
+        <w:rPr>
+          <w:lang w:val="es-ES_tradnl"/>
+        </w:rPr>
+        <w:t xml:space="preserve">R03-01.- </w:t>
+      </w:r>
+      <w:r>
+        <w:rPr>
+          <w:lang w:val="es-ES_tradnl"/>
+        </w:rPr>
+        <w:t>Requisitos</w:t>
+      </w:r>
+      <w:r>
+        <w:rPr>
+          <w:lang w:val="es-ES_tradnl"/>
+        </w:rPr>
+        <w:t xml:space="preserve"> </w:t>
+      </w:r>
+      <w:r>
+        <w:rPr>
+          <w:lang w:val="es-ES_tradnl"/>
+        </w:rPr>
+        <w:t>NO</w:t>
+      </w:r>
+      <w:r>
+        <w:rPr>
+          <w:lang w:val="es-ES_tradnl"/>
+        </w:rPr>
+        <w:t xml:space="preserve"> </w:t>
+      </w:r>
+      <w:r>
+        <w:rPr>
+          <w:lang w:val="es-ES_tradnl"/>
+        </w:rPr>
+        <w:t>F</w:t>
+      </w:r>
+      <w:r>
+        <w:rPr>
+          <w:lang w:val="es-ES_tradnl"/>
+        </w:rPr>
+        <w:t>uncionales</w:t>
       </w:r>
       <w:r>
         <w:rPr>
@@ -7220,13 +7432,62 @@
         </w:rPr>
         <w:fldChar w:fldCharType="end"/>
       </w:r>
+      <w:bookmarkEnd w:id="11"/>
+      <w:r>
+        <w:rPr>
+          <w:lang w:val="es-ES_tradnl"/>
+        </w:rPr>
+        <w:t>...</w:t>
+      </w:r>
+    </w:p>
+    <w:p>
+      <w:pPr>
+        <w:pStyle w:val="Ttulo2"/>
+        <w:rPr>
+          <w:lang w:val="es-ES_tradnl"/>
+        </w:rPr>
+      </w:pPr>
+      <w:bookmarkStart w:id="12" w:name="_Toc56749284"/>
+      <w:r>
+        <w:rPr>
+          <w:lang w:val="es-ES_tradnl"/>
+        </w:rPr>
+        <w:t>R04-01.- Justificación del Proyecto</w:t>
+      </w:r>
+      <w:r>
+        <w:rPr>
+          <w:lang w:val="es-ES_tradnl"/>
+        </w:rPr>
+        <w:fldChar w:fldCharType="begin"/>
+      </w:r>
+      <w:r>
+        <w:rPr>
+          <w:lang w:val="es-ES_tradnl"/>
+        </w:rPr>
+        <w:instrText xml:space="preserve"> XE "</w:instrText>
+      </w:r>
+      <w:r>
+        <w:instrText>Justificación del Proyecto"</w:instrText>
+      </w:r>
+      <w:r>
+        <w:rPr>
+          <w:lang w:val="es-ES_tradnl"/>
+        </w:rPr>
+        <w:instrText xml:space="preserve"> </w:instrText>
+      </w:r>
+      <w:r>
+        <w:rPr>
+          <w:lang w:val="es-ES_tradnl"/>
+        </w:rPr>
+        <w:fldChar w:fldCharType="end"/>
+      </w:r>
+      <w:r>
+        <w:rPr>
+          <w:lang w:val="es-ES_tradnl"/>
+        </w:rPr>
+        <w:t xml:space="preserve"> .</w:t>
+      </w:r>
       <w:bookmarkEnd w:id="12"/>
-      <w:r>
-        <w:rPr>
-          <w:lang w:val="es-ES_tradnl"/>
-        </w:rPr>
-        <w:t>...</w:t>
-      </w:r>
     </w:p>
     <w:p>
       <w:pPr>
@@ -7235,12 +7496,12 @@
           <w:lang w:val="es-ES_tradnl"/>
         </w:rPr>
       </w:pPr>
-      <w:bookmarkStart w:id="13" w:name="_Toc56749284"/>
-      <w:r>
-        <w:rPr>
-          <w:lang w:val="es-ES_tradnl"/>
-        </w:rPr>
-        <w:t>R04-01.- Justificación del Proyecto</w:t>
+      <w:bookmarkStart w:id="13" w:name="_Toc56749285"/>
+      <w:r>
+        <w:rPr>
+          <w:lang w:val="es-ES_tradnl"/>
+        </w:rPr>
+        <w:t>R05-01.- Plan de Aceptación</w:t>
       </w:r>
       <w:r>
         <w:rPr>
@@ -7255,7 +7516,7 @@
         <w:instrText xml:space="preserve"> XE "</w:instrText>
       </w:r>
       <w:r>
-        <w:instrText>Justificación del Proyecto"</w:instrText>
+        <w:instrText>Plan de Aceptación"</w:instrText>
       </w:r>
       <w:r>
         <w:rPr>
@@ -7279,55 +7540,6 @@
     </w:p>
     <w:p>
       <w:pPr>
-        <w:pStyle w:val="Ttulo2"/>
-        <w:rPr>
-          <w:lang w:val="es-ES_tradnl"/>
-        </w:rPr>
-      </w:pPr>
-      <w:bookmarkStart w:id="14" w:name="_Toc56749285"/>
-      <w:r>
-        <w:rPr>
-          <w:lang w:val="es-ES_tradnl"/>
-        </w:rPr>
-        <w:t>R05-01.- Plan de Aceptación</w:t>
-      </w:r>
-      <w:r>
-        <w:rPr>
-          <w:lang w:val="es-ES_tradnl"/>
-        </w:rPr>
-        <w:fldChar w:fldCharType="begin"/>
-      </w:r>
-      <w:r>
-        <w:rPr>
-          <w:lang w:val="es-ES_tradnl"/>
-        </w:rPr>
-        <w:instrText xml:space="preserve"> XE "</w:instrText>
-      </w:r>
-      <w:r>
-        <w:instrText>Plan de Aceptación"</w:instrText>
-      </w:r>
-      <w:r>
-        <w:rPr>
-          <w:lang w:val="es-ES_tradnl"/>
-        </w:rPr>
-        <w:instrText xml:space="preserve"> </w:instrText>
-      </w:r>
-      <w:r>
-        <w:rPr>
-          <w:lang w:val="es-ES_tradnl"/>
-        </w:rPr>
-        <w:fldChar w:fldCharType="end"/>
-      </w:r>
-      <w:r>
-        <w:rPr>
-          <w:lang w:val="es-ES_tradnl"/>
-        </w:rPr>
-        <w:t xml:space="preserve"> .</w:t>
-      </w:r>
-      <w:bookmarkEnd w:id="14"/>
-    </w:p>
-    <w:p>
-      <w:pPr>
         <w:rPr>
           <w:lang w:val="es-ES_tradnl"/>
         </w:rPr>
@@ -7476,7 +7688,21 @@
         <w:rPr>
           <w:lang w:val="es-ES_tradnl"/>
         </w:rPr>
-        <w:t>administrativas, por ejemplo se puede decir que existirá una comisión de</w:t>
+        <w:t xml:space="preserve">administrativas, por </w:t>
+      </w:r>
+      <w:proofErr w:type="gramStart"/>
+      <w:r>
+        <w:rPr>
+          <w:lang w:val="es-ES_tradnl"/>
+        </w:rPr>
+        <w:t>ejemplo</w:t>
+      </w:r>
+      <w:proofErr w:type="gramEnd"/>
+      <w:r>
+        <w:rPr>
+          <w:lang w:val="es-ES_tradnl"/>
+        </w:rPr>
+        <w:t xml:space="preserve"> se puede decir que existirá una comisión de</w:t>
       </w:r>
       <w:r>
         <w:rPr>
@@ -7644,7 +7870,7 @@
       <w:pPr>
         <w:pStyle w:val="Ttulo1"/>
       </w:pPr>
-      <w:bookmarkStart w:id="15" w:name="_Toc56749286"/>
+      <w:bookmarkStart w:id="14" w:name="_Toc56749286"/>
       <w:r>
         <w:lastRenderedPageBreak/>
         <w:t>A</w:t>
@@ -7652,17 +7878,17 @@
       <w:r>
         <w:t>: ANÁLISIS</w:t>
       </w:r>
+      <w:bookmarkEnd w:id="14"/>
+    </w:p>
+    <w:p>
+      <w:pPr>
+        <w:pStyle w:val="Ttulo2"/>
+      </w:pPr>
+      <w:bookmarkStart w:id="15" w:name="_Toc56749287"/>
+      <w:r>
+        <w:t>A00-01.- Memoria del Análisis</w:t>
+      </w:r>
       <w:bookmarkEnd w:id="15"/>
-    </w:p>
-    <w:p>
-      <w:pPr>
-        <w:pStyle w:val="Ttulo2"/>
-      </w:pPr>
-      <w:bookmarkStart w:id="16" w:name="_Toc56749287"/>
-      <w:r>
-        <w:t>A00-01.- Memoria del Análisis</w:t>
-      </w:r>
-      <w:bookmarkEnd w:id="16"/>
       <w:r>
         <w:fldChar w:fldCharType="begin"/>
       </w:r>
@@ -7699,7 +7925,7 @@
       <w:pPr>
         <w:pStyle w:val="Ttulo2"/>
       </w:pPr>
-      <w:bookmarkStart w:id="17" w:name="_Toc56749288"/>
+      <w:bookmarkStart w:id="16" w:name="_Toc56749288"/>
       <w:r>
         <w:t xml:space="preserve">A01-01.- </w:t>
       </w:r>
@@ -7748,29 +7974,157 @@
         </w:rPr>
         <w:t>)</w:t>
       </w:r>
+      <w:bookmarkEnd w:id="16"/>
+    </w:p>
+    <w:p>
+      <w:pPr>
+        <w:pStyle w:val="Ttulo2"/>
+        <w:rPr>
+          <w:color w:val="000000"/>
+        </w:rPr>
+      </w:pPr>
+      <w:bookmarkStart w:id="17" w:name="_Toc56749289"/>
+      <w:r>
+        <w:t xml:space="preserve">A02-01.- Diagramas de Secuencia - </w:t>
+      </w:r>
+      <w:r>
+        <w:rPr>
+          <w:color w:val="000000"/>
+        </w:rPr>
+        <w:t>Diagrama de Interacción de Objetos</w:t>
+      </w:r>
+      <w:r>
+        <w:rPr>
+          <w:color w:val="000000"/>
+        </w:rPr>
+        <w:fldChar w:fldCharType="begin"/>
+      </w:r>
+      <w:r>
+        <w:rPr>
+          <w:color w:val="000000"/>
+        </w:rPr>
+        <w:instrText xml:space="preserve"> XE "</w:instrText>
+      </w:r>
+      <w:r>
+        <w:instrText>Diagrama de Interacción de Objetos"</w:instrText>
+      </w:r>
+      <w:r>
+        <w:rPr>
+          <w:color w:val="000000"/>
+        </w:rPr>
+        <w:instrText xml:space="preserve"> </w:instrText>
+      </w:r>
+      <w:r>
+        <w:rPr>
+          <w:color w:val="000000"/>
+        </w:rPr>
+        <w:fldChar w:fldCharType="end"/>
+      </w:r>
+      <w:r>
+        <w:rPr>
+          <w:color w:val="000000"/>
+        </w:rPr>
+        <w:t xml:space="preserve"> (DIO</w:t>
+      </w:r>
+      <w:r>
+        <w:rPr>
+          <w:color w:val="000000"/>
+        </w:rPr>
+        <w:fldChar w:fldCharType="begin"/>
+      </w:r>
+      <w:r>
+        <w:rPr>
+          <w:color w:val="000000"/>
+        </w:rPr>
+        <w:instrText xml:space="preserve"> XE "</w:instrText>
+      </w:r>
+      <w:r>
+        <w:instrText>DIO"</w:instrText>
+      </w:r>
+      <w:r>
+        <w:rPr>
+          <w:color w:val="000000"/>
+        </w:rPr>
+        <w:instrText xml:space="preserve"> </w:instrText>
+      </w:r>
+      <w:r>
+        <w:rPr>
+          <w:color w:val="000000"/>
+        </w:rPr>
+        <w:fldChar w:fldCharType="end"/>
+      </w:r>
+      <w:r>
+        <w:rPr>
+          <w:color w:val="000000"/>
+        </w:rPr>
+        <w:t>) (preliminar)</w:t>
+      </w:r>
       <w:bookmarkEnd w:id="17"/>
     </w:p>
     <w:p>
       <w:pPr>
         <w:pStyle w:val="Ttulo2"/>
+      </w:pPr>
+      <w:bookmarkStart w:id="18" w:name="_Toc56749290"/>
+      <w:r>
         <w:rPr>
           <w:color w:val="000000"/>
         </w:rPr>
-      </w:pPr>
-      <w:bookmarkStart w:id="18" w:name="_Toc56749289"/>
-      <w:r>
-        <w:t xml:space="preserve">A02-01.- Diagramas de Secuencia - </w:t>
+        <w:t>A03-01.- Diagrama de Estados</w:t>
       </w:r>
       <w:r>
         <w:rPr>
           <w:color w:val="000000"/>
         </w:rPr>
-        <w:t>Diagrama de Interacción de Objetos</w:t>
+        <w:fldChar w:fldCharType="begin"/>
       </w:r>
       <w:r>
         <w:rPr>
           <w:color w:val="000000"/>
         </w:rPr>
+        <w:instrText xml:space="preserve"> XE "</w:instrText>
+      </w:r>
+      <w:r>
+        <w:instrText>Diagrama de Estados"</w:instrText>
+      </w:r>
+      <w:r>
+        <w:rPr>
+          <w:color w:val="000000"/>
+        </w:rPr>
+        <w:instrText xml:space="preserve"> </w:instrText>
+      </w:r>
+      <w:r>
+        <w:rPr>
+          <w:color w:val="000000"/>
+        </w:rPr>
+        <w:fldChar w:fldCharType="end"/>
+      </w:r>
+      <w:r>
+        <w:rPr>
+          <w:color w:val="000000"/>
+        </w:rPr>
+        <w:t xml:space="preserve"> de Objetos (preliminar)</w:t>
+      </w:r>
+      <w:bookmarkEnd w:id="18"/>
+    </w:p>
+    <w:p>
+      <w:pPr>
+        <w:pStyle w:val="Ttulo2"/>
+      </w:pPr>
+      <w:bookmarkStart w:id="19" w:name="_Toc56749291"/>
+      <w:r>
+        <w:t xml:space="preserve">A04-01.- </w:t>
+      </w:r>
+      <w:r>
+        <w:rPr>
+          <w:color w:val="000000"/>
+        </w:rPr>
+        <w:t>Descripción de Clases</w:t>
+      </w:r>
+      <w:r>
+        <w:rPr>
+          <w:color w:val="000000"/>
+        </w:rPr>
         <w:fldChar w:fldCharType="begin"/>
       </w:r>
       <w:r>
@@ -7780,7 +8134,7 @@
         <w:instrText xml:space="preserve"> XE "</w:instrText>
       </w:r>
       <w:r>
-        <w:instrText>Diagrama de Interacción de Objetos"</w:instrText>
+        <w:instrText>Descripción de Clases"</w:instrText>
       </w:r>
       <w:r>
         <w:rPr>
@@ -7798,12 +8152,45 @@
         <w:rPr>
           <w:color w:val="000000"/>
         </w:rPr>
-        <w:t xml:space="preserve"> (DIO</w:t>
-      </w:r>
-      <w:r>
+        <w:t xml:space="preserve"> (preliminar)</w:t>
+      </w:r>
+      <w:bookmarkEnd w:id="19"/>
+    </w:p>
+    <w:p>
+      <w:r>
+        <w:t xml:space="preserve">... diagramas de clases del análisis si el profesor lo exige en la </w:t>
+      </w:r>
+      <w:r>
+        <w:t>presentación...</w:t>
+      </w:r>
+    </w:p>
+    <w:p>
+      <w:r>
+        <w:t xml:space="preserve">... adicionalmente se podrán añadir todos los apartados que se consideren </w:t>
+      </w:r>
+      <w:r>
+        <w:t>necesarios...</w:t>
+      </w:r>
+    </w:p>
+    <w:p>
+      <w:pPr>
+        <w:pStyle w:val="Ttulo2"/>
         <w:rPr>
           <w:color w:val="000000"/>
         </w:rPr>
+      </w:pPr>
+      <w:bookmarkStart w:id="20" w:name="_Toc56749292"/>
+      <w:r>
+        <w:rPr>
+          <w:color w:val="000000"/>
+        </w:rPr>
+        <w:t>A05-01.- Diagrama de Flujo IU</w:t>
+      </w:r>
+      <w:bookmarkEnd w:id="20"/>
+      <w:r>
+        <w:rPr>
+          <w:color w:val="000000"/>
+        </w:rPr>
         <w:fldChar w:fldCharType="begin"/>
       </w:r>
       <w:r>
@@ -7813,7 +8200,7 @@
         <w:instrText xml:space="preserve"> XE "</w:instrText>
       </w:r>
       <w:r>
-        <w:instrText>DIO"</w:instrText>
+        <w:instrText>Diagrama de Flujo IU"</w:instrText>
       </w:r>
       <w:r>
         <w:rPr>
@@ -7831,193 +8218,32 @@
         <w:rPr>
           <w:color w:val="000000"/>
         </w:rPr>
-        <w:t>) (preliminar)</w:t>
-      </w:r>
-      <w:bookmarkEnd w:id="18"/>
+        <w:t xml:space="preserve"> </w:t>
+      </w:r>
+    </w:p>
+    <w:p>
+      <w:r>
+        <w:t xml:space="preserve">... diseño de la navegación por las </w:t>
+      </w:r>
+      <w:r>
+        <w:t>interfaces...</w:t>
+      </w:r>
     </w:p>
     <w:p>
       <w:pPr>
         <w:pStyle w:val="Ttulo2"/>
-      </w:pPr>
-      <w:bookmarkStart w:id="19" w:name="_Toc56749290"/>
-      <w:r>
         <w:rPr>
           <w:color w:val="000000"/>
         </w:rPr>
-        <w:t>A03-01.- Diagrama de Estados</w:t>
-      </w:r>
+      </w:pPr>
+      <w:bookmarkStart w:id="21" w:name="_Toc56749293"/>
       <w:r>
         <w:rPr>
           <w:color w:val="000000"/>
         </w:rPr>
-        <w:fldChar w:fldCharType="begin"/>
-      </w:r>
-      <w:r>
-        <w:rPr>
-          <w:color w:val="000000"/>
-        </w:rPr>
-        <w:instrText xml:space="preserve"> XE "</w:instrText>
-      </w:r>
-      <w:r>
-        <w:instrText>Diagrama de Estados"</w:instrText>
-      </w:r>
-      <w:r>
-        <w:rPr>
-          <w:color w:val="000000"/>
-        </w:rPr>
-        <w:instrText xml:space="preserve"> </w:instrText>
-      </w:r>
-      <w:r>
-        <w:rPr>
-          <w:color w:val="000000"/>
-        </w:rPr>
-        <w:fldChar w:fldCharType="end"/>
-      </w:r>
-      <w:r>
-        <w:rPr>
-          <w:color w:val="000000"/>
-        </w:rPr>
-        <w:t xml:space="preserve"> de Objetos (preliminar)</w:t>
-      </w:r>
-      <w:bookmarkEnd w:id="19"/>
-    </w:p>
-    <w:p>
-      <w:pPr>
-        <w:pStyle w:val="Ttulo2"/>
-      </w:pPr>
-      <w:bookmarkStart w:id="20" w:name="_Toc56749291"/>
-      <w:r>
-        <w:t xml:space="preserve">A04-01.- </w:t>
-      </w:r>
-      <w:r>
-        <w:rPr>
-          <w:color w:val="000000"/>
-        </w:rPr>
-        <w:t>Descripción de Clases</w:t>
-      </w:r>
-      <w:r>
-        <w:rPr>
-          <w:color w:val="000000"/>
-        </w:rPr>
-        <w:fldChar w:fldCharType="begin"/>
-      </w:r>
-      <w:r>
-        <w:rPr>
-          <w:color w:val="000000"/>
-        </w:rPr>
-        <w:instrText xml:space="preserve"> XE "</w:instrText>
-      </w:r>
-      <w:r>
-        <w:instrText>Descripción de Clases"</w:instrText>
-      </w:r>
-      <w:r>
-        <w:rPr>
-          <w:color w:val="000000"/>
-        </w:rPr>
-        <w:instrText xml:space="preserve"> </w:instrText>
-      </w:r>
-      <w:r>
-        <w:rPr>
-          <w:color w:val="000000"/>
-        </w:rPr>
-        <w:fldChar w:fldCharType="end"/>
-      </w:r>
-      <w:r>
-        <w:rPr>
-          <w:color w:val="000000"/>
-        </w:rPr>
-        <w:t xml:space="preserve"> (preliminar)</w:t>
-      </w:r>
-      <w:bookmarkEnd w:id="20"/>
-    </w:p>
-    <w:p>
-      <w:r>
-        <w:t xml:space="preserve">... diagramas de clases del análisis si el profesor lo exige en la </w:t>
-      </w:r>
-      <w:r>
-        <w:t>presentación...</w:t>
-      </w:r>
-    </w:p>
-    <w:p>
-      <w:r>
-        <w:t xml:space="preserve">... adicionalmente se podrán añadir todos los apartados que se consideren </w:t>
-      </w:r>
-      <w:r>
-        <w:t>necesarios...</w:t>
-      </w:r>
-    </w:p>
-    <w:p>
-      <w:pPr>
-        <w:pStyle w:val="Ttulo2"/>
-        <w:rPr>
-          <w:color w:val="000000"/>
-        </w:rPr>
-      </w:pPr>
-      <w:bookmarkStart w:id="21" w:name="_Toc56749292"/>
-      <w:r>
-        <w:rPr>
-          <w:color w:val="000000"/>
-        </w:rPr>
-        <w:t>A05-01.- Diagrama de Flujo IU</w:t>
+        <w:t>A06-01.- Detalle IU</w:t>
       </w:r>
       <w:bookmarkEnd w:id="21"/>
-      <w:r>
-        <w:rPr>
-          <w:color w:val="000000"/>
-        </w:rPr>
-        <w:fldChar w:fldCharType="begin"/>
-      </w:r>
-      <w:r>
-        <w:rPr>
-          <w:color w:val="000000"/>
-        </w:rPr>
-        <w:instrText xml:space="preserve"> XE "</w:instrText>
-      </w:r>
-      <w:r>
-        <w:instrText>Diagrama de Flujo IU"</w:instrText>
-      </w:r>
-      <w:r>
-        <w:rPr>
-          <w:color w:val="000000"/>
-        </w:rPr>
-        <w:instrText xml:space="preserve"> </w:instrText>
-      </w:r>
-      <w:r>
-        <w:rPr>
-          <w:color w:val="000000"/>
-        </w:rPr>
-        <w:fldChar w:fldCharType="end"/>
-      </w:r>
-      <w:r>
-        <w:rPr>
-          <w:color w:val="000000"/>
-        </w:rPr>
-        <w:t xml:space="preserve"> </w:t>
-      </w:r>
-    </w:p>
-    <w:p>
-      <w:r>
-        <w:t xml:space="preserve">... diseño de la navegación por las </w:t>
-      </w:r>
-      <w:r>
-        <w:t>interfaces...</w:t>
-      </w:r>
-    </w:p>
-    <w:p>
-      <w:pPr>
-        <w:pStyle w:val="Ttulo2"/>
-        <w:rPr>
-          <w:color w:val="000000"/>
-        </w:rPr>
-      </w:pPr>
-      <w:bookmarkStart w:id="22" w:name="_Toc56749293"/>
-      <w:r>
-        <w:rPr>
-          <w:color w:val="000000"/>
-        </w:rPr>
-        <w:t>A06-01.- Detalle IU</w:t>
-      </w:r>
-      <w:bookmarkEnd w:id="22"/>
       <w:r>
         <w:rPr>
           <w:color w:val="000000"/>
@@ -8066,7 +8292,7 @@
         <w:pStyle w:val="Ttulo1"/>
         <w:ind w:left="357" w:hanging="357"/>
       </w:pPr>
-      <w:bookmarkStart w:id="23" w:name="_Toc56749294"/>
+      <w:bookmarkStart w:id="22" w:name="_Toc56749294"/>
       <w:r>
         <w:lastRenderedPageBreak/>
         <w:t>D:</w:t>
@@ -8074,77 +8300,192 @@
       <w:r>
         <w:t xml:space="preserve"> DISEÑO</w:t>
       </w:r>
+      <w:bookmarkEnd w:id="22"/>
+    </w:p>
+    <w:p>
+      <w:pPr>
+        <w:rPr>
+          <w:lang w:val="es-ES_tradnl"/>
+        </w:rPr>
+      </w:pPr>
+      <w:r>
+        <w:rPr>
+          <w:lang w:val="es-ES_tradnl"/>
+        </w:rPr>
+        <w:t>.</w:t>
+      </w:r>
+    </w:p>
+    <w:p>
+      <w:pPr>
+        <w:rPr>
+          <w:lang w:val="es-ES_tradnl"/>
+        </w:rPr>
+      </w:pPr>
+      <w:r>
+        <w:rPr>
+          <w:lang w:val="es-ES_tradnl"/>
+        </w:rPr>
+        <w:t>D06-</w:t>
+      </w:r>
+      <w:proofErr w:type="gramStart"/>
+      <w:r>
+        <w:rPr>
+          <w:lang w:val="es-ES_tradnl"/>
+        </w:rPr>
+        <w:t>01:.</w:t>
+      </w:r>
+      <w:proofErr w:type="gramEnd"/>
+    </w:p>
+    <w:p>
+      <w:pPr>
+        <w:pStyle w:val="Ttulo2"/>
+      </w:pPr>
+      <w:bookmarkStart w:id="23" w:name="_Toc56749295"/>
+      <w:r>
+        <w:t>D00-01.- Memoria del diseño</w:t>
+      </w:r>
       <w:bookmarkEnd w:id="23"/>
     </w:p>
     <w:p>
-      <w:pPr>
-        <w:rPr>
-          <w:lang w:val="es-ES_tradnl"/>
-        </w:rPr>
-      </w:pPr>
-      <w:r>
-        <w:rPr>
-          <w:lang w:val="es-ES_tradnl"/>
-        </w:rPr>
-        <w:t>.</w:t>
-      </w:r>
-    </w:p>
-    <w:p>
-      <w:pPr>
-        <w:rPr>
-          <w:lang w:val="es-ES_tradnl"/>
-        </w:rPr>
-      </w:pPr>
-      <w:r>
-        <w:rPr>
-          <w:lang w:val="es-ES_tradnl"/>
-        </w:rPr>
-        <w:t>D06-01:.</w:t>
+      <w:r>
+        <w:t xml:space="preserve">... breve descripción del procedimiento seguido para el </w:t>
+      </w:r>
+      <w:r>
+        <w:t>diseño...</w:t>
       </w:r>
     </w:p>
     <w:p>
       <w:pPr>
         <w:pStyle w:val="Ttulo2"/>
       </w:pPr>
-      <w:bookmarkStart w:id="24" w:name="_Toc56749295"/>
-      <w:r>
-        <w:t>D00-01.- Memoria del diseño</w:t>
+      <w:bookmarkStart w:id="24" w:name="_Toc56749296"/>
+      <w:r>
+        <w:rPr>
+          <w:lang w:val="es-ES_tradnl"/>
+        </w:rPr>
+        <w:t>D01-01.- Modelo</w:t>
+      </w:r>
+      <w:r>
+        <w:rPr>
+          <w:lang w:val="es-ES_tradnl"/>
+        </w:rPr>
+        <w:fldChar w:fldCharType="begin"/>
+      </w:r>
+      <w:r>
+        <w:rPr>
+          <w:lang w:val="es-ES_tradnl"/>
+        </w:rPr>
+        <w:instrText xml:space="preserve"> XE "</w:instrText>
+      </w:r>
+      <w:r>
+        <w:instrText>Modelo"</w:instrText>
+      </w:r>
+      <w:r>
+        <w:rPr>
+          <w:lang w:val="es-ES_tradnl"/>
+        </w:rPr>
+        <w:instrText xml:space="preserve"> </w:instrText>
+      </w:r>
+      <w:r>
+        <w:rPr>
+          <w:lang w:val="es-ES_tradnl"/>
+        </w:rPr>
+        <w:fldChar w:fldCharType="end"/>
+      </w:r>
+      <w:r>
+        <w:rPr>
+          <w:lang w:val="es-ES_tradnl"/>
+        </w:rPr>
+        <w:t xml:space="preserve"> de Subsistemas</w:t>
       </w:r>
       <w:bookmarkEnd w:id="24"/>
-    </w:p>
-    <w:p>
-      <w:r>
-        <w:t xml:space="preserve">... breve descripción del procedimiento seguido para el </w:t>
-      </w:r>
-      <w:r>
-        <w:t>diseño...</w:t>
+      <w:r>
+        <w:rPr>
+          <w:lang w:val="es-ES_tradnl"/>
+        </w:rPr>
+        <w:fldChar w:fldCharType="begin"/>
+      </w:r>
+      <w:r>
+        <w:rPr>
+          <w:lang w:val="es-ES_tradnl"/>
+        </w:rPr>
+        <w:instrText xml:space="preserve"> XE "</w:instrText>
+      </w:r>
+      <w:r>
+        <w:instrText>Modelo de Subsistemas"</w:instrText>
+      </w:r>
+      <w:r>
+        <w:rPr>
+          <w:lang w:val="es-ES_tradnl"/>
+        </w:rPr>
+        <w:instrText xml:space="preserve"> </w:instrText>
+      </w:r>
+      <w:r>
+        <w:rPr>
+          <w:lang w:val="es-ES_tradnl"/>
+        </w:rPr>
+        <w:fldChar w:fldCharType="end"/>
+      </w:r>
+      <w:r>
+        <w:rPr>
+          <w:lang w:val="es-ES_tradnl"/>
+        </w:rPr>
+        <w:t xml:space="preserve"> </w:t>
       </w:r>
     </w:p>
     <w:p>
       <w:pPr>
         <w:pStyle w:val="Ttulo2"/>
       </w:pPr>
-      <w:bookmarkStart w:id="25" w:name="_Toc56749296"/>
-      <w:r>
-        <w:rPr>
-          <w:lang w:val="es-ES_tradnl"/>
-        </w:rPr>
-        <w:t>D01-01.- Modelo</w:t>
-      </w:r>
-      <w:r>
-        <w:rPr>
-          <w:lang w:val="es-ES_tradnl"/>
-        </w:rPr>
+      <w:bookmarkStart w:id="25" w:name="_Toc56749297"/>
+      <w:r>
+        <w:t>D02-01.- Diagramas de Clases</w:t>
+      </w:r>
+      <w:bookmarkEnd w:id="25"/>
+      <w:r>
+        <w:t xml:space="preserve"> </w:t>
+      </w:r>
+    </w:p>
+    <w:p>
+      <w:pPr>
+        <w:pStyle w:val="Ttulo2"/>
+      </w:pPr>
+      <w:bookmarkStart w:id="26" w:name="_Toc56749298"/>
+      <w:r>
+        <w:t>D03-01.- Diagramas de Secuencia (DSS</w:t>
+      </w:r>
+      <w:r>
         <w:fldChar w:fldCharType="begin"/>
       </w:r>
       <w:r>
+        <w:instrText xml:space="preserve"> XE "DSS" </w:instrText>
+      </w:r>
+      <w:r>
+        <w:fldChar w:fldCharType="end"/>
+      </w:r>
+      <w:r>
+        <w:t>) – Diagramas de Interacción de Objetos (</w:t>
+      </w:r>
+      <w:r>
+        <w:rPr>
+          <w:lang w:val="es-ES_tradnl"/>
+        </w:rPr>
+        <w:t>DIO</w:t>
+      </w:r>
+      <w:r>
+        <w:rPr>
+          <w:lang w:val="es-ES_tradnl"/>
+        </w:rPr>
+        <w:fldChar w:fldCharType="begin"/>
+      </w:r>
+      <w:r>
         <w:rPr>
           <w:lang w:val="es-ES_tradnl"/>
         </w:rPr>
         <w:instrText xml:space="preserve"> XE "</w:instrText>
       </w:r>
       <w:r>
-        <w:instrText>Modelo"</w:instrText>
+        <w:instrText>DIO"</w:instrText>
       </w:r>
       <w:r>
         <w:rPr>
@@ -8162,189 +8503,111 @@
         <w:rPr>
           <w:lang w:val="es-ES_tradnl"/>
         </w:rPr>
-        <w:t xml:space="preserve"> de Subsistemas</w:t>
-      </w:r>
-      <w:bookmarkEnd w:id="25"/>
-      <w:r>
-        <w:rPr>
-          <w:lang w:val="es-ES_tradnl"/>
-        </w:rPr>
+        <w:t>)</w:t>
+      </w:r>
+      <w:bookmarkEnd w:id="26"/>
+    </w:p>
+    <w:p>
+      <w:pPr>
+        <w:pStyle w:val="Ttulo2"/>
+      </w:pPr>
+      <w:bookmarkStart w:id="27" w:name="_Toc56749299"/>
+      <w:r>
+        <w:t>D04-01.- Diagramas de Estados de las Clases</w:t>
+      </w:r>
+      <w:bookmarkEnd w:id="27"/>
+    </w:p>
+    <w:p>
+      <w:pPr>
+        <w:pStyle w:val="Ttulo2"/>
+      </w:pPr>
+      <w:bookmarkStart w:id="28" w:name="_Toc56749300"/>
+      <w:r>
+        <w:rPr>
+          <w:lang w:val="es-ES_tradnl"/>
+        </w:rPr>
+        <w:t>D05-01.- Descripción Detallada de Clases -</w:t>
+      </w:r>
+      <w:r>
+        <w:t xml:space="preserve"> Diccionario de Datos</w:t>
+      </w:r>
+      <w:bookmarkEnd w:id="28"/>
+      <w:r>
         <w:fldChar w:fldCharType="begin"/>
       </w:r>
       <w:r>
-        <w:rPr>
-          <w:lang w:val="es-ES_tradnl"/>
-        </w:rPr>
-        <w:instrText xml:space="preserve"> XE "</w:instrText>
-      </w:r>
-      <w:r>
-        <w:instrText>Modelo de Subsistemas"</w:instrText>
-      </w:r>
-      <w:r>
-        <w:rPr>
-          <w:lang w:val="es-ES_tradnl"/>
-        </w:rPr>
-        <w:instrText xml:space="preserve"> </w:instrText>
-      </w:r>
-      <w:r>
-        <w:rPr>
-          <w:lang w:val="es-ES_tradnl"/>
-        </w:rPr>
+        <w:instrText xml:space="preserve"> XE "Diccionario de Datos" </w:instrText>
+      </w:r>
+      <w:r>
         <w:fldChar w:fldCharType="end"/>
       </w:r>
-      <w:r>
-        <w:rPr>
-          <w:lang w:val="es-ES_tradnl"/>
-        </w:rPr>
+    </w:p>
+    <w:p>
+      <w:r>
+        <w:t xml:space="preserve">... Descripción de los contenidos de cada diagrama, definición de los elementos que componen los diagramas (si es necesario), </w:t>
+      </w:r>
+    </w:p>
+    <w:p>
+      <w:pPr>
+        <w:pStyle w:val="Ttulo3"/>
+      </w:pPr>
+      <w:bookmarkStart w:id="29" w:name="_Toc56749301"/>
+      <w:r>
+        <w:t>Descripción detallada de las clases</w:t>
+      </w:r>
+      <w:bookmarkEnd w:id="29"/>
+    </w:p>
+    <w:p>
+      <w:r>
+        <w:t>... Para cada clase se pondrá un título de nivel 4 y se comenzará en una página nueva. NO rellenar con saltos de párrafo (</w:t>
+      </w:r>
+      <w:proofErr w:type="spellStart"/>
+      <w:r>
+        <w:t>return</w:t>
+      </w:r>
+      <w:proofErr w:type="spellEnd"/>
+      <w:r>
+        <w:t xml:space="preserve">). Para comenzar en página nueva pulsar </w:t>
+      </w:r>
+      <w:r>
+        <w:t>botón</w:t>
+      </w:r>
+      <w:r>
+        <w:t xml:space="preserve"> izquierdo sobre el título de nivel 4, sacar el menú contextual, elegir “</w:t>
+      </w:r>
+      <w:r>
+        <w:t>párrafo</w:t>
+      </w:r>
+      <w:r>
+        <w:t>” y después en la pestaña “</w:t>
+      </w:r>
+      <w:r>
+        <w:t>Líneas</w:t>
+      </w:r>
+      <w:r>
+        <w:t xml:space="preserve"> y Saltos de </w:t>
+      </w:r>
+      <w:proofErr w:type="spellStart"/>
+      <w:r>
+        <w:t>pagina</w:t>
+      </w:r>
+      <w:proofErr w:type="spellEnd"/>
+      <w:r>
+        <w:t xml:space="preserve">” elegir “Salto de </w:t>
+      </w:r>
+      <w:proofErr w:type="spellStart"/>
+      <w:r>
+        <w:t>pagina</w:t>
+      </w:r>
+      <w:proofErr w:type="spellEnd"/>
+      <w:r>
         <w:t xml:space="preserve"> </w:t>
       </w:r>
-    </w:p>
-    <w:p>
-      <w:pPr>
-        <w:pStyle w:val="Ttulo2"/>
-      </w:pPr>
-      <w:bookmarkStart w:id="26" w:name="_Toc56749297"/>
-      <w:r>
-        <w:t>D02-01.- Diagramas de Clases</w:t>
-      </w:r>
-      <w:bookmarkEnd w:id="26"/>
-      <w:r>
-        <w:t xml:space="preserve"> </w:t>
-      </w:r>
-    </w:p>
-    <w:p>
-      <w:pPr>
-        <w:pStyle w:val="Ttulo2"/>
-      </w:pPr>
-      <w:bookmarkStart w:id="27" w:name="_Toc56749298"/>
-      <w:r>
-        <w:t>D03-01.- Diagramas de Secuencia (DSS</w:t>
-      </w:r>
-      <w:r>
-        <w:fldChar w:fldCharType="begin"/>
-      </w:r>
-      <w:r>
-        <w:instrText xml:space="preserve"> XE "DSS" </w:instrText>
-      </w:r>
-      <w:r>
-        <w:fldChar w:fldCharType="end"/>
-      </w:r>
-      <w:r>
-        <w:t>) – Diagramas de Interacción de Objetos (</w:t>
-      </w:r>
-      <w:r>
-        <w:rPr>
-          <w:lang w:val="es-ES_tradnl"/>
-        </w:rPr>
-        <w:t>DIO</w:t>
-      </w:r>
-      <w:r>
-        <w:rPr>
-          <w:lang w:val="es-ES_tradnl"/>
-        </w:rPr>
-        <w:fldChar w:fldCharType="begin"/>
-      </w:r>
-      <w:r>
-        <w:rPr>
-          <w:lang w:val="es-ES_tradnl"/>
-        </w:rPr>
-        <w:instrText xml:space="preserve"> XE "</w:instrText>
-      </w:r>
-      <w:r>
-        <w:instrText>DIO"</w:instrText>
-      </w:r>
-      <w:r>
-        <w:rPr>
-          <w:lang w:val="es-ES_tradnl"/>
-        </w:rPr>
-        <w:instrText xml:space="preserve"> </w:instrText>
-      </w:r>
-      <w:r>
-        <w:rPr>
-          <w:lang w:val="es-ES_tradnl"/>
-        </w:rPr>
-        <w:fldChar w:fldCharType="end"/>
-      </w:r>
-      <w:r>
-        <w:rPr>
-          <w:lang w:val="es-ES_tradnl"/>
-        </w:rPr>
-        <w:t>)</w:t>
-      </w:r>
-      <w:bookmarkEnd w:id="27"/>
-    </w:p>
-    <w:p>
-      <w:pPr>
-        <w:pStyle w:val="Ttulo2"/>
-      </w:pPr>
-      <w:bookmarkStart w:id="28" w:name="_Toc56749299"/>
-      <w:r>
-        <w:t>D04-01.- Diagramas de Estados de las Clases</w:t>
-      </w:r>
-      <w:bookmarkEnd w:id="28"/>
-    </w:p>
-    <w:p>
-      <w:pPr>
-        <w:pStyle w:val="Ttulo2"/>
-      </w:pPr>
-      <w:bookmarkStart w:id="29" w:name="_Toc56749300"/>
-      <w:r>
-        <w:rPr>
-          <w:lang w:val="es-ES_tradnl"/>
-        </w:rPr>
-        <w:t>D05-01.- Descripción Detallada de Clases -</w:t>
-      </w:r>
-      <w:r>
-        <w:t xml:space="preserve"> Diccionario de Datos</w:t>
-      </w:r>
-      <w:bookmarkEnd w:id="29"/>
-      <w:r>
-        <w:fldChar w:fldCharType="begin"/>
-      </w:r>
-      <w:r>
-        <w:instrText xml:space="preserve"> XE "Diccionario de Datos" </w:instrText>
-      </w:r>
-      <w:r>
-        <w:fldChar w:fldCharType="end"/>
-      </w:r>
-    </w:p>
-    <w:p>
-      <w:r>
-        <w:t xml:space="preserve">... Descripción de los contenidos de cada diagrama, definición de los elementos que componen los diagramas (si es necesario), </w:t>
-      </w:r>
-    </w:p>
-    <w:p>
-      <w:pPr>
-        <w:pStyle w:val="Ttulo3"/>
-      </w:pPr>
-      <w:bookmarkStart w:id="30" w:name="_Toc56749301"/>
-      <w:r>
-        <w:t>Descripción detallada de las clases</w:t>
-      </w:r>
-      <w:bookmarkEnd w:id="30"/>
-    </w:p>
-    <w:p>
-      <w:r>
-        <w:t xml:space="preserve">... Para cada clase se pondrá un título de nivel 4 y se comenzará en una página nueva. NO rellenar con saltos de párrafo (return). Para comenzar en página nueva pulsar </w:t>
-      </w:r>
-      <w:r>
-        <w:t>botón</w:t>
-      </w:r>
-      <w:r>
-        <w:t xml:space="preserve"> izquierdo sobre el título de nivel 4, sacar el menú contextual, elegir “</w:t>
-      </w:r>
-      <w:r>
-        <w:t>párrafo</w:t>
-      </w:r>
-      <w:r>
-        <w:t>” y después en la pestaña “</w:t>
-      </w:r>
-      <w:r>
-        <w:t>Líneas</w:t>
-      </w:r>
-      <w:r>
-        <w:t xml:space="preserve"> y Saltos de pagina” elegir “Salto de pagina anterior”...</w:t>
-      </w:r>
+      <w:proofErr w:type="gramStart"/>
+      <w:r>
+        <w:t>anterior”...</w:t>
+      </w:r>
+      <w:proofErr w:type="gramEnd"/>
     </w:p>
     <w:p>
       <w:pPr>
@@ -9101,6 +9364,7 @@
                 <w:lang w:val="en-GB"/>
               </w:rPr>
             </w:pPr>
+            <w:proofErr w:type="spellStart"/>
             <w:r>
               <w:rPr>
                 <w:sz w:val="20"/>
@@ -9108,6 +9372,7 @@
               </w:rPr>
               <w:t>Abstracto</w:t>
             </w:r>
+            <w:proofErr w:type="spellEnd"/>
           </w:p>
           <w:p>
             <w:pPr>
@@ -9562,6 +9827,7 @@
                 <w:iCs/>
               </w:rPr>
             </w:pPr>
+            <w:proofErr w:type="spellStart"/>
             <w:r>
               <w:rPr>
                 <w:b/>
@@ -9571,6 +9837,7 @@
               </w:rPr>
               <w:t>Static</w:t>
             </w:r>
+            <w:proofErr w:type="spellEnd"/>
           </w:p>
         </w:tc>
       </w:tr>
@@ -10549,7 +10816,7 @@
       <w:pPr>
         <w:pStyle w:val="Ttulo2"/>
       </w:pPr>
-      <w:bookmarkStart w:id="31" w:name="_Toc56749303"/>
+      <w:bookmarkStart w:id="30" w:name="_Toc56749303"/>
       <w:r>
         <w:lastRenderedPageBreak/>
         <w:t xml:space="preserve">D06-01.- </w:t>
@@ -10626,17 +10893,17 @@
         </w:rPr>
         <w:t xml:space="preserve"> del Sistema</w:t>
       </w:r>
+      <w:bookmarkEnd w:id="30"/>
+    </w:p>
+    <w:p>
+      <w:pPr>
+        <w:pStyle w:val="Ttulo2"/>
+      </w:pPr>
+      <w:bookmarkStart w:id="31" w:name="_Toc56749304"/>
+      <w:r>
+        <w:t>D07-01.- Diagramas de Actividades</w:t>
+      </w:r>
       <w:bookmarkEnd w:id="31"/>
-    </w:p>
-    <w:p>
-      <w:pPr>
-        <w:pStyle w:val="Ttulo2"/>
-      </w:pPr>
-      <w:bookmarkStart w:id="32" w:name="_Toc56749304"/>
-      <w:r>
-        <w:t>D07-01.- Diagramas de Actividades</w:t>
-      </w:r>
-      <w:bookmarkEnd w:id="32"/>
     </w:p>
     <w:p>
       <w:r>
@@ -10651,7 +10918,7 @@
         <w:pStyle w:val="Ttulo1"/>
         <w:ind w:left="357" w:hanging="357"/>
       </w:pPr>
-      <w:bookmarkStart w:id="33" w:name="_Toc56749305"/>
+      <w:bookmarkStart w:id="32" w:name="_Toc56749305"/>
       <w:r>
         <w:lastRenderedPageBreak/>
         <w:t>I:</w:t>
@@ -10659,93 +10926,98 @@
       <w:r>
         <w:t xml:space="preserve"> IMPLEMENTACIÓN</w:t>
       </w:r>
+      <w:bookmarkEnd w:id="32"/>
+    </w:p>
+    <w:p>
+      <w:pPr>
+        <w:pStyle w:val="Ttulo2"/>
+      </w:pPr>
+      <w:bookmarkStart w:id="33" w:name="_Toc56749306"/>
+      <w:r>
+        <w:t>M00-01.- Memoria de la implementación</w:t>
+      </w:r>
       <w:bookmarkEnd w:id="33"/>
     </w:p>
     <w:p>
+      <w:r>
+        <w:t xml:space="preserve">... descripción del proceso de implementación de la práctica, división en módulos, responsables de cada módulo, programación, integración, pruebas, </w:t>
+      </w:r>
+      <w:r>
+        <w:t>etc....</w:t>
+      </w:r>
+    </w:p>
+    <w:p>
       <w:pPr>
         <w:pStyle w:val="Ttulo2"/>
       </w:pPr>
-      <w:bookmarkStart w:id="34" w:name="_Toc56749306"/>
-      <w:r>
-        <w:t>M00-01.- Memoria de la implementación</w:t>
+      <w:bookmarkStart w:id="34" w:name="_Toc56749307"/>
+      <w:r>
+        <w:t>I01-01.- Directrices de Codificación</w:t>
       </w:r>
       <w:bookmarkEnd w:id="34"/>
-    </w:p>
-    <w:p>
-      <w:r>
-        <w:t xml:space="preserve">... descripción del proceso de implementación de la práctica, división en módulos, responsables de cada módulo, programación, integración, pruebas, </w:t>
-      </w:r>
-      <w:r>
-        <w:t>etc....</w:t>
+      <w:r>
+        <w:fldChar w:fldCharType="begin"/>
+      </w:r>
+      <w:r>
+        <w:instrText xml:space="preserve"> XE "Directrices de Codificación" </w:instrText>
+      </w:r>
+      <w:r>
+        <w:fldChar w:fldCharType="end"/>
       </w:r>
     </w:p>
     <w:p>
       <w:pPr>
         <w:pStyle w:val="Ttulo2"/>
       </w:pPr>
-      <w:bookmarkStart w:id="35" w:name="_Toc56749307"/>
-      <w:r>
-        <w:t>I01-01.- Directrices de Codificación</w:t>
+      <w:bookmarkStart w:id="35" w:name="_Toc56749308"/>
+      <w:r>
+        <w:t>I02-01.- Código Fuente</w:t>
       </w:r>
       <w:bookmarkEnd w:id="35"/>
       <w:r>
         <w:fldChar w:fldCharType="begin"/>
       </w:r>
       <w:r>
-        <w:instrText xml:space="preserve"> XE "Directrices de Codificación" </w:instrText>
+        <w:instrText xml:space="preserve"> XE "Código Fuente" </w:instrText>
       </w:r>
       <w:r>
         <w:fldChar w:fldCharType="end"/>
       </w:r>
     </w:p>
     <w:p>
-      <w:pPr>
-        <w:pStyle w:val="Ttulo2"/>
-      </w:pPr>
-      <w:bookmarkStart w:id="36" w:name="_Toc56749308"/>
-      <w:r>
-        <w:t>I02-01.- Código Fuente</w:t>
+      <w:r>
+        <w:t>... Para cada módulo poner un título de nivel adecuado que se refleje en el índice de este documento...</w:t>
+      </w:r>
+    </w:p>
+    <w:p>
+      <w:pPr>
+        <w:pStyle w:val="Ttulo3"/>
+      </w:pPr>
+      <w:bookmarkStart w:id="36" w:name="_Toc56749309"/>
+      <w:r>
+        <w:t>Módulo MMM.CPP</w:t>
       </w:r>
       <w:bookmarkEnd w:id="36"/>
-      <w:r>
-        <w:fldChar w:fldCharType="begin"/>
-      </w:r>
-      <w:r>
-        <w:instrText xml:space="preserve"> XE "Código Fuente" </w:instrText>
-      </w:r>
-      <w:r>
-        <w:fldChar w:fldCharType="end"/>
-      </w:r>
-    </w:p>
-    <w:p>
-      <w:r>
-        <w:t>... Para cada módulo poner un título de nivel adecuado que se refleje en el índice de este documento...</w:t>
-      </w:r>
-    </w:p>
-    <w:p>
-      <w:pPr>
-        <w:pStyle w:val="Ttulo3"/>
-      </w:pPr>
-      <w:bookmarkStart w:id="37" w:name="_Toc56749309"/>
-      <w:r>
-        <w:t>Módulo MMM.CPP</w:t>
-      </w:r>
-      <w:bookmarkEnd w:id="37"/>
     </w:p>
     <w:p>
       <w:pPr>
         <w:pStyle w:val="Codigo"/>
       </w:pPr>
       <w:r>
-        <w:t>... Listado del código fuente en estilo código (este estilo)...</w:t>
-      </w:r>
+        <w:t xml:space="preserve">... Listado del código fuente en estilo código (este </w:t>
+      </w:r>
+      <w:proofErr w:type="gramStart"/>
+      <w:r>
+        <w:t>estilo)...</w:t>
+      </w:r>
+      <w:proofErr w:type="gramEnd"/>
     </w:p>
     <w:p>
       <w:pPr>
         <w:pStyle w:val="Ttulo1"/>
         <w:ind w:left="357" w:hanging="357"/>
       </w:pPr>
-      <w:bookmarkStart w:id="38" w:name="_Toc56749310"/>
+      <w:bookmarkStart w:id="37" w:name="_Toc56749310"/>
       <w:r>
         <w:lastRenderedPageBreak/>
         <w:t>P:</w:t>
@@ -10753,145 +11025,161 @@
       <w:r>
         <w:t xml:space="preserve"> PRUEBAS</w:t>
       </w:r>
+      <w:bookmarkEnd w:id="37"/>
+    </w:p>
+    <w:p>
+      <w:pPr>
+        <w:pStyle w:val="Ttulo2"/>
+      </w:pPr>
+      <w:bookmarkStart w:id="38" w:name="_Toc56749311"/>
+      <w:r>
+        <w:t>P00.- Memoria de las pruebas</w:t>
+      </w:r>
       <w:bookmarkEnd w:id="38"/>
     </w:p>
     <w:p>
+      <w:r>
+        <w:t>... descripción de las pruebas realizadas y de los elementos necesarios para realizarlas...</w:t>
+      </w:r>
+    </w:p>
+    <w:p>
       <w:pPr>
         <w:pStyle w:val="Ttulo2"/>
       </w:pPr>
-      <w:bookmarkStart w:id="39" w:name="_Toc56749311"/>
-      <w:r>
-        <w:t>P00.- Memoria de las pruebas</w:t>
+      <w:bookmarkStart w:id="39" w:name="_Toc56749312"/>
+      <w:r>
+        <w:t>P01.- Plan de pruebas</w:t>
       </w:r>
       <w:bookmarkEnd w:id="39"/>
     </w:p>
     <w:p>
       <w:r>
-        <w:t>... descripción de las pruebas realizadas y de los elementos necesarios para realizarlas...</w:t>
+        <w:t xml:space="preserve">... descripción de las tareas, del responsable y del momento para realizar las pruebas (individuales, de integración, </w:t>
+      </w:r>
+      <w:proofErr w:type="gramStart"/>
+      <w:r>
+        <w:t>etc...</w:t>
+      </w:r>
+      <w:proofErr w:type="gramEnd"/>
+      <w:r>
+        <w:t>) ...</w:t>
       </w:r>
     </w:p>
     <w:p>
       <w:pPr>
         <w:pStyle w:val="Ttulo2"/>
       </w:pPr>
-      <w:bookmarkStart w:id="40" w:name="_Toc56749312"/>
-      <w:r>
-        <w:t>P01.- Plan de pruebas</w:t>
+      <w:bookmarkStart w:id="40" w:name="_Toc56749313"/>
+      <w:r>
+        <w:t>P02.- Casos de prueba</w:t>
       </w:r>
       <w:bookmarkEnd w:id="40"/>
     </w:p>
     <w:p>
-      <w:r>
-        <w:t>... descripción de las tareas, del responsable y del momento para realizar las pruebas (individuales, de integración, etc...) ...</w:t>
+      <w:pPr>
+        <w:pStyle w:val="Ttulo3"/>
+      </w:pPr>
+      <w:bookmarkStart w:id="41" w:name="_Toc56749314"/>
+      <w:r>
+        <w:t>Pruebas Individuales</w:t>
+      </w:r>
+      <w:bookmarkEnd w:id="41"/>
+    </w:p>
+    <w:p>
+      <w:r>
+        <w:t>...Descripción de todos los casos de prueba individuales a realizar...</w:t>
+      </w:r>
+    </w:p>
+    <w:p>
+      <w:pPr>
+        <w:pStyle w:val="Ttulo3"/>
+      </w:pPr>
+      <w:bookmarkStart w:id="42" w:name="_Toc56749315"/>
+      <w:r>
+        <w:t>Pruebas de Integración</w:t>
+      </w:r>
+      <w:bookmarkEnd w:id="42"/>
+    </w:p>
+    <w:p>
+      <w:r>
+        <w:t>...Descripción de todos los casos de prueba de integración a realizar, esto es de las pruebas de subsistemas y de sistema completo...</w:t>
+      </w:r>
+    </w:p>
+    <w:p>
+      <w:pPr>
+        <w:pStyle w:val="Ttulo3"/>
+      </w:pPr>
+      <w:bookmarkStart w:id="43" w:name="_Toc56749316"/>
+      <w:r>
+        <w:t>Pruebas de aceptación</w:t>
+      </w:r>
+      <w:bookmarkEnd w:id="43"/>
+    </w:p>
+    <w:p>
+      <w:r>
+        <w:t xml:space="preserve">...Descripción de todos los casos de prueba de aceptación a </w:t>
+      </w:r>
+      <w:r>
+        <w:t>realizar...</w:t>
       </w:r>
     </w:p>
     <w:p>
       <w:pPr>
         <w:pStyle w:val="Ttulo2"/>
       </w:pPr>
-      <w:bookmarkStart w:id="41" w:name="_Toc56749313"/>
-      <w:r>
-        <w:t>P02.- Casos de prueba</w:t>
-      </w:r>
-      <w:bookmarkEnd w:id="41"/>
+      <w:bookmarkStart w:id="44" w:name="_Toc56749317"/>
+      <w:r>
+        <w:t>P03.- Resultado de los casos de prueba</w:t>
+      </w:r>
+      <w:bookmarkEnd w:id="44"/>
+    </w:p>
+    <w:p>
+      <w:r>
+        <w:t xml:space="preserve">... Para cada caso de prueba definido en el apartado anterior definir los resultados obtenidos, si pasó </w:t>
+      </w:r>
+      <w:proofErr w:type="gramStart"/>
+      <w:r>
+        <w:t>el test</w:t>
+      </w:r>
+      <w:proofErr w:type="gramEnd"/>
+      <w:r>
+        <w:t xml:space="preserve">, fecha de realización, si provocó modificaciones y el alcance de dichas modificaciones. Hacer dos tablas como las siguientes para cada vez que se ejecuten las </w:t>
+      </w:r>
+      <w:r>
+        <w:t>pruebas...</w:t>
+      </w:r>
     </w:p>
     <w:p>
       <w:pPr>
         <w:pStyle w:val="Ttulo3"/>
       </w:pPr>
-      <w:bookmarkStart w:id="42" w:name="_Toc56749314"/>
-      <w:r>
-        <w:t>Pruebas Individuales</w:t>
-      </w:r>
-      <w:bookmarkEnd w:id="42"/>
-    </w:p>
-    <w:p>
-      <w:r>
-        <w:t>...Descripción de todos los casos de prueba individuales a realizar...</w:t>
-      </w:r>
-    </w:p>
-    <w:p>
-      <w:pPr>
-        <w:pStyle w:val="Ttulo3"/>
-      </w:pPr>
-      <w:bookmarkStart w:id="43" w:name="_Toc56749315"/>
-      <w:r>
-        <w:t>Pruebas de Integración</w:t>
-      </w:r>
-      <w:bookmarkEnd w:id="43"/>
-    </w:p>
-    <w:p>
-      <w:r>
-        <w:t>...Descripción de todos los casos de prueba de integración a realizar, esto es de las pruebas de subsistemas y de sistema completo...</w:t>
-      </w:r>
-    </w:p>
-    <w:p>
-      <w:pPr>
-        <w:pStyle w:val="Ttulo3"/>
-      </w:pPr>
-      <w:bookmarkStart w:id="44" w:name="_Toc56749316"/>
-      <w:r>
-        <w:t>Pruebas de aceptación</w:t>
-      </w:r>
-      <w:bookmarkEnd w:id="44"/>
-    </w:p>
-    <w:p>
-      <w:r>
-        <w:t xml:space="preserve">...Descripción de todos los casos de prueba de aceptación a </w:t>
-      </w:r>
-      <w:r>
-        <w:t>realizar...</w:t>
-      </w:r>
-    </w:p>
-    <w:p>
-      <w:pPr>
-        <w:pStyle w:val="Ttulo2"/>
-      </w:pPr>
-      <w:bookmarkStart w:id="45" w:name="_Toc56749317"/>
-      <w:r>
-        <w:t>P03.- Resultado de los casos de prueba</w:t>
+      <w:bookmarkStart w:id="45" w:name="_Toc56749318"/>
+      <w:r>
+        <w:t>Prueba</w:t>
+      </w:r>
+      <w:r>
+        <w:fldChar w:fldCharType="begin"/>
+      </w:r>
+      <w:r>
+        <w:instrText xml:space="preserve"> XE "Prueba" </w:instrText>
+      </w:r>
+      <w:r>
+        <w:fldChar w:fldCharType="end"/>
+      </w:r>
+      <w:r>
+        <w:t xml:space="preserve"> número 1</w:t>
       </w:r>
       <w:bookmarkEnd w:id="45"/>
     </w:p>
     <w:p>
-      <w:r>
-        <w:t xml:space="preserve">... Para cada caso de prueba definido en el apartado anterior definir los resultados obtenidos, si pasó el test, fecha de realización, si provocó modificaciones y el alcance de dichas modificaciones. Hacer dos tablas como las siguientes para cada vez que se ejecuten las </w:t>
-      </w:r>
-      <w:r>
-        <w:t>pruebas...</w:t>
-      </w:r>
-    </w:p>
-    <w:p>
-      <w:pPr>
-        <w:pStyle w:val="Ttulo3"/>
-      </w:pPr>
-      <w:bookmarkStart w:id="46" w:name="_Toc56749318"/>
-      <w:r>
-        <w:t>Prueba</w:t>
-      </w:r>
-      <w:r>
-        <w:fldChar w:fldCharType="begin"/>
-      </w:r>
-      <w:r>
-        <w:instrText xml:space="preserve"> XE "Prueba" </w:instrText>
-      </w:r>
-      <w:r>
-        <w:fldChar w:fldCharType="end"/>
-      </w:r>
-      <w:r>
-        <w:t xml:space="preserve"> número 1</w:t>
+      <w:pPr>
+        <w:pStyle w:val="Ttulo4"/>
+      </w:pPr>
+      <w:bookmarkStart w:id="46" w:name="_Toc56749319"/>
+      <w:r>
+        <w:t>Datos de la prueba</w:t>
       </w:r>
       <w:bookmarkEnd w:id="46"/>
-    </w:p>
-    <w:p>
-      <w:pPr>
-        <w:pStyle w:val="Ttulo4"/>
-      </w:pPr>
-      <w:bookmarkStart w:id="47" w:name="_Toc56749319"/>
-      <w:r>
-        <w:t>Datos de la prueba</w:t>
-      </w:r>
-      <w:bookmarkEnd w:id="47"/>
     </w:p>
     <w:tbl>
       <w:tblPr>
@@ -11226,11 +11514,11 @@
       <w:pPr>
         <w:pStyle w:val="Ttulo4"/>
       </w:pPr>
-      <w:bookmarkStart w:id="48" w:name="_Toc56749320"/>
+      <w:bookmarkStart w:id="47" w:name="_Toc56749320"/>
       <w:r>
         <w:t>Resultado de la prueba</w:t>
       </w:r>
-      <w:bookmarkEnd w:id="48"/>
+      <w:bookmarkEnd w:id="47"/>
     </w:p>
     <w:tbl>
       <w:tblPr>
@@ -11582,7 +11870,7 @@
       <w:pPr>
         <w:pStyle w:val="Ttulo1"/>
       </w:pPr>
-      <w:bookmarkStart w:id="49" w:name="_Toc56749321"/>
+      <w:bookmarkStart w:id="48" w:name="_Toc56749321"/>
       <w:r>
         <w:lastRenderedPageBreak/>
         <w:t>E:</w:t>
@@ -11590,57 +11878,81 @@
       <w:r>
         <w:t xml:space="preserve"> ENTREGABLES</w:t>
       </w:r>
+      <w:bookmarkEnd w:id="48"/>
+    </w:p>
+    <w:p>
+      <w:pPr>
+        <w:pStyle w:val="Ttulo2"/>
+      </w:pPr>
+      <w:bookmarkStart w:id="49" w:name="_Toc56749322"/>
+      <w:r>
+        <w:t>E00-01.- Contenidos</w:t>
+      </w:r>
       <w:bookmarkEnd w:id="49"/>
     </w:p>
     <w:p>
+      <w:r>
+        <w:t xml:space="preserve">... descripción del contenido de los diskettes o </w:t>
+      </w:r>
+      <w:proofErr w:type="spellStart"/>
+      <w:r>
+        <w:t>CD’s</w:t>
+      </w:r>
+      <w:proofErr w:type="spellEnd"/>
+      <w:r>
+        <w:t xml:space="preserve"> (directorios y para </w:t>
+      </w:r>
+      <w:proofErr w:type="spellStart"/>
+      <w:r>
+        <w:t>que</w:t>
+      </w:r>
+      <w:proofErr w:type="spellEnd"/>
+      <w:r>
+        <w:t xml:space="preserve"> sirve cada cosa), descripción de esta documentación y de cualquier material que adicionalmente se entregue en la </w:t>
+      </w:r>
+      <w:r>
+        <w:t>presentación...</w:t>
+      </w:r>
+    </w:p>
+    <w:p>
       <w:pPr>
         <w:pStyle w:val="Ttulo2"/>
       </w:pPr>
-      <w:bookmarkStart w:id="50" w:name="_Toc56749322"/>
-      <w:r>
-        <w:t>E00-01.- Contenidos</w:t>
+      <w:bookmarkStart w:id="50" w:name="_Toc56749323"/>
+      <w:r>
+        <w:t>E01-01.- Código Ejecutable e Instalación</w:t>
       </w:r>
       <w:bookmarkEnd w:id="50"/>
     </w:p>
     <w:p>
       <w:r>
-        <w:t xml:space="preserve">... descripción del contenido de los diskettes o CD’s (directorios y para que sirve cada cosa), descripción de esta documentación y de cualquier material que adicionalmente se entregue en la </w:t>
-      </w:r>
-      <w:r>
-        <w:t>presentación...</w:t>
+        <w:t xml:space="preserve">... Descripción de los contenidos del código ejecutable y de la instalación de la aplicación en un ordenador. Breve manual de instalación y puesta en marcha de la </w:t>
+      </w:r>
+      <w:r>
+        <w:t>aplicación...</w:t>
       </w:r>
     </w:p>
     <w:p>
       <w:pPr>
         <w:pStyle w:val="Ttulo2"/>
       </w:pPr>
-      <w:bookmarkStart w:id="51" w:name="_Toc56749323"/>
-      <w:r>
-        <w:t>E01-01.- Código Ejecutable e Instalación</w:t>
+      <w:bookmarkStart w:id="51" w:name="_Toc56749324"/>
+      <w:r>
+        <w:t>E02-01.- Ficheros de Configuración</w:t>
       </w:r>
       <w:bookmarkEnd w:id="51"/>
     </w:p>
     <w:p>
       <w:r>
-        <w:t xml:space="preserve">... Descripción de los contenidos del código ejecutable y de la instalación de la aplicación en un ordenador. Breve manual de instalación y puesta en marcha de la </w:t>
-      </w:r>
-      <w:r>
-        <w:t>aplicación...</w:t>
-      </w:r>
-    </w:p>
-    <w:p>
-      <w:pPr>
-        <w:pStyle w:val="Ttulo2"/>
-      </w:pPr>
-      <w:bookmarkStart w:id="52" w:name="_Toc56749324"/>
-      <w:r>
-        <w:t>E02-01.- Ficheros de Configuración</w:t>
-      </w:r>
-      <w:bookmarkEnd w:id="52"/>
-    </w:p>
-    <w:p>
-      <w:r>
-        <w:t>... Descripción de todos los ficheros necesarios para poder hacer funcionar la aplicación (ficheros de configuración, ficheros de datos, etc.).</w:t>
+        <w:t xml:space="preserve">... Descripción de todos los ficheros necesarios para </w:t>
+      </w:r>
+      <w:proofErr w:type="gramStart"/>
+      <w:r>
+        <w:t>poder hacer funcionar</w:t>
+      </w:r>
+      <w:proofErr w:type="gramEnd"/>
+      <w:r>
+        <w:t xml:space="preserve"> la aplicación (ficheros de configuración, ficheros de datos, etc.).</w:t>
       </w:r>
     </w:p>
     <w:p>
@@ -11651,8 +11963,13 @@
         <w:t>etc.</w:t>
       </w:r>
       <w:r>
-        <w:t>, se pondrá un apartado más de nivel título 1 describiendo el modelo conceptual y físico de la base de datos. Consultar con el profesor de prácticas)...</w:t>
-      </w:r>
+        <w:t xml:space="preserve">, se pondrá un apartado más de nivel título 1 describiendo el modelo conceptual y físico de la base de datos. Consultar con el profesor de </w:t>
+      </w:r>
+      <w:proofErr w:type="gramStart"/>
+      <w:r>
+        <w:t>prácticas)...</w:t>
+      </w:r>
+      <w:proofErr w:type="gramEnd"/>
     </w:p>
     <w:p>
       <w:pPr>
@@ -11662,7 +11979,7 @@
           <w:caps/>
         </w:rPr>
       </w:pPr>
-      <w:bookmarkStart w:id="53" w:name="_Toc56749325"/>
+      <w:bookmarkStart w:id="52" w:name="_Toc56749325"/>
       <w:r>
         <w:rPr>
           <w:caps/>
@@ -11709,83 +12026,83 @@
         </w:rPr>
         <w:t xml:space="preserve"> y Diccionario de Datos</w:t>
       </w:r>
+      <w:bookmarkEnd w:id="52"/>
+      <w:r>
+        <w:rPr>
+          <w:caps/>
+        </w:rPr>
+        <w:fldChar w:fldCharType="begin"/>
+      </w:r>
+      <w:r>
+        <w:rPr>
+          <w:caps/>
+        </w:rPr>
+        <w:instrText xml:space="preserve"> XE "</w:instrText>
+      </w:r>
+      <w:r>
+        <w:instrText>Diccionario de Datos"</w:instrText>
+      </w:r>
+      <w:r>
+        <w:rPr>
+          <w:caps/>
+        </w:rPr>
+        <w:instrText xml:space="preserve"> </w:instrText>
+      </w:r>
+      <w:r>
+        <w:rPr>
+          <w:caps/>
+        </w:rPr>
+        <w:fldChar w:fldCharType="end"/>
+      </w:r>
+    </w:p>
+    <w:p>
+      <w:pPr>
+        <w:pStyle w:val="Ttulo2"/>
+        <w:rPr>
+          <w:lang w:val="es-ES_tradnl"/>
+        </w:rPr>
+      </w:pPr>
+      <w:bookmarkStart w:id="53" w:name="_Toc56749326"/>
+      <w:r>
+        <w:rPr>
+          <w:lang w:val="es-ES_tradnl"/>
+        </w:rPr>
+        <w:t>G01-01.- Definición de términos</w:t>
+      </w:r>
+      <w:r>
+        <w:rPr>
+          <w:lang w:val="es-ES_tradnl"/>
+        </w:rPr>
+        <w:fldChar w:fldCharType="begin"/>
+      </w:r>
+      <w:r>
+        <w:rPr>
+          <w:lang w:val="es-ES_tradnl"/>
+        </w:rPr>
+        <w:instrText xml:space="preserve"> XE "</w:instrText>
+      </w:r>
+      <w:r>
+        <w:instrText>Definición de términos"</w:instrText>
+      </w:r>
+      <w:r>
+        <w:rPr>
+          <w:lang w:val="es-ES_tradnl"/>
+        </w:rPr>
+        <w:instrText xml:space="preserve"> </w:instrText>
+      </w:r>
+      <w:r>
+        <w:rPr>
+          <w:lang w:val="es-ES_tradnl"/>
+        </w:rPr>
+        <w:fldChar w:fldCharType="end"/>
+      </w:r>
+      <w:r>
+        <w:rPr>
+          <w:lang w:val="es-ES_tradnl"/>
+        </w:rPr>
+        <w:t>.</w:t>
+      </w:r>
       <w:bookmarkEnd w:id="53"/>
-      <w:r>
-        <w:rPr>
-          <w:caps/>
-        </w:rPr>
-        <w:fldChar w:fldCharType="begin"/>
-      </w:r>
-      <w:r>
-        <w:rPr>
-          <w:caps/>
-        </w:rPr>
-        <w:instrText xml:space="preserve"> XE "</w:instrText>
-      </w:r>
-      <w:r>
-        <w:instrText>Diccionario de Datos"</w:instrText>
-      </w:r>
-      <w:r>
-        <w:rPr>
-          <w:caps/>
-        </w:rPr>
-        <w:instrText xml:space="preserve"> </w:instrText>
-      </w:r>
-      <w:r>
-        <w:rPr>
-          <w:caps/>
-        </w:rPr>
-        <w:fldChar w:fldCharType="end"/>
-      </w:r>
-    </w:p>
-    <w:p>
-      <w:pPr>
-        <w:pStyle w:val="Ttulo2"/>
-        <w:rPr>
-          <w:lang w:val="es-ES_tradnl"/>
-        </w:rPr>
-      </w:pPr>
-      <w:bookmarkStart w:id="54" w:name="_Toc56749326"/>
-      <w:r>
-        <w:rPr>
-          <w:lang w:val="es-ES_tradnl"/>
-        </w:rPr>
-        <w:t>G01-01.- Definición de términos</w:t>
-      </w:r>
-      <w:r>
-        <w:rPr>
-          <w:lang w:val="es-ES_tradnl"/>
-        </w:rPr>
-        <w:fldChar w:fldCharType="begin"/>
-      </w:r>
-      <w:r>
-        <w:rPr>
-          <w:lang w:val="es-ES_tradnl"/>
-        </w:rPr>
-        <w:instrText xml:space="preserve"> XE "</w:instrText>
-      </w:r>
-      <w:r>
-        <w:instrText>Definición de términos"</w:instrText>
-      </w:r>
-      <w:r>
-        <w:rPr>
-          <w:lang w:val="es-ES_tradnl"/>
-        </w:rPr>
-        <w:instrText xml:space="preserve"> </w:instrText>
-      </w:r>
-      <w:r>
-        <w:rPr>
-          <w:lang w:val="es-ES_tradnl"/>
-        </w:rPr>
-        <w:fldChar w:fldCharType="end"/>
-      </w:r>
-      <w:r>
-        <w:rPr>
-          <w:lang w:val="es-ES_tradnl"/>
-        </w:rPr>
-        <w:t>.</w:t>
-      </w:r>
-      <w:bookmarkEnd w:id="54"/>
     </w:p>
     <w:p>
       <w:pPr>
@@ -11915,7 +12232,7 @@
         <w:pStyle w:val="Ttulo1"/>
         <w:ind w:left="357" w:hanging="357"/>
       </w:pPr>
-      <w:bookmarkStart w:id="55" w:name="_Toc56749327"/>
+      <w:bookmarkStart w:id="54" w:name="_Toc56749327"/>
       <w:r>
         <w:lastRenderedPageBreak/>
         <w:t>M:</w:t>
@@ -11923,7 +12240,7 @@
       <w:r>
         <w:t xml:space="preserve"> MANUAL DE USUARIO</w:t>
       </w:r>
-      <w:bookmarkEnd w:id="55"/>
+      <w:bookmarkEnd w:id="54"/>
     </w:p>
     <w:p>
       <w:pPr>
@@ -11950,13 +12267,29 @@
           <w:lang w:val="es-ES_tradnl"/>
         </w:rPr>
       </w:pPr>
-      <w:bookmarkStart w:id="56" w:name="_Toc56749328"/>
+      <w:bookmarkStart w:id="55" w:name="_Toc56749328"/>
       <w:r>
         <w:rPr>
           <w:lang w:val="es-ES_tradnl"/>
         </w:rPr>
         <w:t>M00-01.- Manual de Instalación</w:t>
       </w:r>
+      <w:bookmarkEnd w:id="55"/>
+    </w:p>
+    <w:p>
+      <w:pPr>
+        <w:pStyle w:val="Ttulo2"/>
+        <w:rPr>
+          <w:lang w:val="es-ES_tradnl"/>
+        </w:rPr>
+      </w:pPr>
+      <w:bookmarkStart w:id="56" w:name="_Toc56749329"/>
+      <w:r>
+        <w:rPr>
+          <w:lang w:val="es-ES_tradnl"/>
+        </w:rPr>
+        <w:t>M01-01.- Manual del Administrador</w:t>
+      </w:r>
       <w:bookmarkEnd w:id="56"/>
     </w:p>
     <w:p>
@@ -11966,33 +12299,17 @@
           <w:lang w:val="es-ES_tradnl"/>
         </w:rPr>
       </w:pPr>
-      <w:bookmarkStart w:id="57" w:name="_Toc56749329"/>
-      <w:r>
-        <w:rPr>
-          <w:lang w:val="es-ES_tradnl"/>
-        </w:rPr>
-        <w:t>M01-01.- Manual del Administrador</w:t>
+      <w:bookmarkStart w:id="57" w:name="_Toc56749330"/>
+      <w:r>
+        <w:rPr>
+          <w:lang w:val="es-ES_tradnl"/>
+        </w:rPr>
+        <w:t>M02-01.- Manual de Usuario</w:t>
       </w:r>
       <w:bookmarkEnd w:id="57"/>
     </w:p>
     <w:p>
       <w:pPr>
-        <w:pStyle w:val="Ttulo2"/>
-        <w:rPr>
-          <w:lang w:val="es-ES_tradnl"/>
-        </w:rPr>
-      </w:pPr>
-      <w:bookmarkStart w:id="58" w:name="_Toc56749330"/>
-      <w:r>
-        <w:rPr>
-          <w:lang w:val="es-ES_tradnl"/>
-        </w:rPr>
-        <w:t>M02-01.- Manual de Usuario</w:t>
-      </w:r>
-      <w:bookmarkEnd w:id="58"/>
-    </w:p>
-    <w:p>
-      <w:pPr>
         <w:rPr>
           <w:lang w:val="es-ES_tradnl"/>
         </w:rPr>
@@ -12008,24 +12325,31 @@
       <w:pPr>
         <w:pStyle w:val="Ttulo1"/>
       </w:pPr>
-      <w:bookmarkStart w:id="59" w:name="_Toc56749331"/>
+      <w:bookmarkStart w:id="58" w:name="_Toc56749331"/>
       <w:r>
         <w:lastRenderedPageBreak/>
         <w:t>ÍNDICE ALFABÉTICO</w:t>
       </w:r>
-      <w:bookmarkEnd w:id="59"/>
-    </w:p>
-    <w:p>
-      <w:pPr>
-        <w:rPr>
-          <w:lang w:val="es-ES_tradnl"/>
-        </w:rPr>
-      </w:pPr>
-      <w:r>
-        <w:rPr>
-          <w:lang w:val="es-ES_tradnl"/>
-        </w:rPr>
-        <w:t>... un índice alfabético de todos los términos del glosario y de otros términos que se deseen marcar, con localización de las páginas correspondientes (Ver el documento de procedimiento para crear un índice alfabético</w:t>
+      <w:bookmarkEnd w:id="58"/>
+    </w:p>
+    <w:p>
+      <w:pPr>
+        <w:rPr>
+          <w:lang w:val="es-ES_tradnl"/>
+        </w:rPr>
+      </w:pPr>
+      <w:r>
+        <w:rPr>
+          <w:lang w:val="es-ES_tradnl"/>
+        </w:rPr>
+        <w:t xml:space="preserve">... un índice alfabético de todos los términos del glosario y de otros términos que se deseen marcar, con localización de las páginas correspondientes (Ver el documento de procedimiento para crear un índice </w:t>
+      </w:r>
+      <w:proofErr w:type="gramStart"/>
+      <w:r>
+        <w:rPr>
+          <w:lang w:val="es-ES_tradnl"/>
+        </w:rPr>
+        <w:t>alfabético</w:t>
       </w:r>
       <w:r>
         <w:rPr>
@@ -12033,6 +12357,7 @@
         </w:rPr>
         <w:t>)...</w:t>
       </w:r>
+      <w:proofErr w:type="gramEnd"/>
     </w:p>
     <w:p>
       <w:pPr>
@@ -12769,8 +13094,8 @@
     <w:tblGrid>
       <w:gridCol w:w="1048"/>
       <w:gridCol w:w="2470"/>
-      <w:gridCol w:w="1018"/>
-      <w:gridCol w:w="3958"/>
+      <w:gridCol w:w="1017"/>
+      <w:gridCol w:w="3959"/>
     </w:tblGrid>
     <w:tr>
       <w:tc>
@@ -12902,10 +13227,10 @@
                 <v:path o:extrusionok="f" gradientshapeok="t" o:connecttype="rect"/>
                 <o:lock v:ext="edit" aspectratio="t"/>
               </v:shapetype>
-              <v:shape id="_x0000_i1050" type="#_x0000_t75" style="width:43.8pt;height:42pt">
+              <v:shape id="_x0000_i1025" type="#_x0000_t75" style="width:43.5pt;height:42pt">
                 <v:imagedata r:id="rId2" o:title=""/>
               </v:shape>
-              <o:OLEObject Type="Embed" ProgID="PBrush" ShapeID="_x0000_i1050" DrawAspect="Content" ObjectID="_1737809363" r:id="rId3"/>
+              <o:OLEObject Type="Embed" ProgID="PBrush" ShapeID="_x0000_i1025" DrawAspect="Content" ObjectID="_1737823417" r:id="rId3"/>
             </w:object>
           </w:r>
         </w:p>
@@ -12932,15 +13257,7 @@
               <w:bCs/>
               <w:sz w:val="16"/>
             </w:rPr>
-            <w:t>SISTEMA DE REPORTING Y ESTADISTICA AVANZADA</w:t>
-          </w:r>
-          <w:r>
-            <w:rPr>
-              <w:b/>
-              <w:bCs/>
-              <w:sz w:val="16"/>
-            </w:rPr>
-            <w:t xml:space="preserve"> </w:t>
+            <w:t xml:space="preserve">SISTEMA DE REPORTING Y ESTADISTICA AVANZADA </w:t>
           </w:r>
         </w:p>
         <w:p>
@@ -14173,6 +14490,7 @@
     <w:lsdException w:name="Strong" w:qFormat="1"/>
     <w:lsdException w:name="Emphasis" w:qFormat="1"/>
     <w:lsdException w:name="HTML Keyboard" w:semiHidden="1" w:unhideWhenUsed="1"/>
+    <w:lsdException w:name="Normal Table" w:semiHidden="1" w:unhideWhenUsed="1"/>
     <w:lsdException w:name="annotation subject" w:semiHidden="1" w:unhideWhenUsed="1"/>
     <w:lsdException w:name="No List" w:semiHidden="1" w:unhideWhenUsed="1"/>
     <w:lsdException w:name="Outline List 1" w:semiHidden="1" w:unhideWhenUsed="1"/>
@@ -14215,8 +14533,11 @@
     <w:lsdException w:name="Table Contemporary" w:semiHidden="1" w:unhideWhenUsed="1"/>
     <w:lsdException w:name="Table Elegant" w:semiHidden="1" w:unhideWhenUsed="1"/>
     <w:lsdException w:name="Table Professional" w:semiHidden="1" w:unhideWhenUsed="1"/>
+    <w:lsdException w:name="Table Subtle 1" w:semiHidden="1" w:unhideWhenUsed="1"/>
     <w:lsdException w:name="Table Subtle 2" w:semiHidden="1" w:unhideWhenUsed="1"/>
     <w:lsdException w:name="Table Web 1" w:semiHidden="1" w:unhideWhenUsed="1"/>
+    <w:lsdException w:name="Table Web 2" w:semiHidden="1" w:unhideWhenUsed="1"/>
+    <w:lsdException w:name="Table Web 3" w:semiHidden="1" w:unhideWhenUsed="1"/>
     <w:lsdException w:name="Balloon Text" w:semiHidden="1" w:unhideWhenUsed="1"/>
     <w:lsdException w:name="Table Theme" w:semiHidden="1" w:unhideWhenUsed="1"/>
     <w:lsdException w:name="Placeholder Text" w:semiHidden="1" w:uiPriority="99"/>
@@ -14617,6 +14938,7 @@
   <w:style w:type="character" w:default="1" w:styleId="Fuentedeprrafopredeter">
     <w:name w:val="Default Paragraph Font"/>
     <w:uiPriority w:val="1"/>
+    <w:semiHidden/>
     <w:unhideWhenUsed/>
   </w:style>
   <w:style w:type="table" w:default="1" w:styleId="Tablanormal">

</xml_diff>

<commit_message>
primera versión de lo que será le extracción de datos de la nba
</commit_message>
<xml_diff>
--- a/Documentacion.docx
+++ b/Documentacion.docx
@@ -5,6 +5,7 @@
     <w:p>
       <w:pPr>
         <w:spacing w:before="0" w:after="720"/>
+        <w:ind w:left="709" w:hanging="709"/>
         <w:jc w:val="center"/>
         <w:rPr>
           <w:b/>
@@ -216,7 +217,21 @@
         <w:rPr>
           <w:bCs/>
         </w:rPr>
-        <w:t>Hugo Lebredo Bujan</w:t>
+        <w:t xml:space="preserve">Hugo </w:t>
+      </w:r>
+      <w:proofErr w:type="spellStart"/>
+      <w:r>
+        <w:rPr>
+          <w:bCs/>
+        </w:rPr>
+        <w:t>Lebredo</w:t>
+      </w:r>
+      <w:proofErr w:type="spellEnd"/>
+      <w:r>
+        <w:rPr>
+          <w:bCs/>
+        </w:rPr>
+        <w:t xml:space="preserve"> Bujan</w:t>
       </w:r>
     </w:p>
     <w:tbl>
@@ -323,11 +338,19 @@
             <w:pPr>
               <w:spacing w:before="0" w:after="0"/>
             </w:pPr>
+            <w:proofErr w:type="spellStart"/>
             <w:r>
               <w:rPr>
                 <w:b/>
               </w:rPr>
-              <w:t>VºBº del Tu</w:t>
+              <w:t>VºBº</w:t>
+            </w:r>
+            <w:proofErr w:type="spellEnd"/>
+            <w:r>
+              <w:rPr>
+                <w:b/>
+              </w:rPr>
+              <w:t xml:space="preserve"> del Tu</w:t>
             </w:r>
             <w:r>
               <w:rPr>
@@ -484,12 +507,14 @@
           <w:lang w:val="es-ES_tradnl"/>
         </w:rPr>
       </w:pPr>
+      <w:proofErr w:type="spellStart"/>
       <w:r>
         <w:rPr>
           <w:lang w:val="es-ES_tradnl"/>
         </w:rPr>
         <w:t>Reporting</w:t>
       </w:r>
+      <w:proofErr w:type="spellEnd"/>
     </w:p>
     <w:p>
       <w:pPr>
@@ -518,7 +543,35 @@
         <w:rPr>
           <w:lang w:val="es-ES_tradnl"/>
         </w:rPr>
-        <w:t>El proyecto consiste en la creación de una aplicación web que mostrará el análisis de estadísticas avanzadas del baloncesto profesional, más concretamente de la NBA, tanto a nivel de jugador como a nivel de equipo en la season 22/23. Dicho estudio se visualizará gráficamente en el sitio web a través de un dashboard.</w:t>
+        <w:t xml:space="preserve">El proyecto consiste en la creación de una aplicación web que mostrará el análisis de estadísticas avanzadas del baloncesto profesional, más concretamente de la NBA, tanto a nivel de jugador como a nivel de equipo en la </w:t>
+      </w:r>
+      <w:proofErr w:type="spellStart"/>
+      <w:r>
+        <w:rPr>
+          <w:lang w:val="es-ES_tradnl"/>
+        </w:rPr>
+        <w:t>season</w:t>
+      </w:r>
+      <w:proofErr w:type="spellEnd"/>
+      <w:r>
+        <w:rPr>
+          <w:lang w:val="es-ES_tradnl"/>
+        </w:rPr>
+        <w:t xml:space="preserve"> 22/23. Dicho estudio se visualizará gráficamente en el sitio web a través de un </w:t>
+      </w:r>
+      <w:proofErr w:type="spellStart"/>
+      <w:r>
+        <w:rPr>
+          <w:lang w:val="es-ES_tradnl"/>
+        </w:rPr>
+        <w:t>dashboard</w:t>
+      </w:r>
+      <w:proofErr w:type="spellEnd"/>
+      <w:r>
+        <w:rPr>
+          <w:lang w:val="es-ES_tradnl"/>
+        </w:rPr>
+        <w:t>.</w:t>
       </w:r>
     </w:p>
     <w:p>
@@ -5774,7 +5827,21 @@
             <w:rStyle w:val="Hipervnculo"/>
             <w:noProof/>
           </w:rPr>
-          <w:t>ÍNDICE ALFABÉTICO</w:t>
+          <w:t>ÍNDICE AL</w:t>
+        </w:r>
+        <w:r>
+          <w:rPr>
+            <w:rStyle w:val="Hipervnculo"/>
+            <w:noProof/>
+          </w:rPr>
+          <w:t>F</w:t>
+        </w:r>
+        <w:r>
+          <w:rPr>
+            <w:rStyle w:val="Hipervnculo"/>
+            <w:noProof/>
+          </w:rPr>
+          <w:t>ABÉTICO</w:t>
         </w:r>
         <w:r>
           <w:rPr>
@@ -5878,7 +5945,21 @@
         <w:rPr>
           <w:lang w:val="es-ES_tradnl"/>
         </w:rPr>
-        <w:t>Este apartado esta pensado para explicar aproximadamente que se</w:t>
+        <w:t xml:space="preserve">Este apartado </w:t>
+      </w:r>
+      <w:proofErr w:type="spellStart"/>
+      <w:r>
+        <w:rPr>
+          <w:lang w:val="es-ES_tradnl"/>
+        </w:rPr>
+        <w:t>esta</w:t>
+      </w:r>
+      <w:proofErr w:type="spellEnd"/>
+      <w:r>
+        <w:rPr>
+          <w:lang w:val="es-ES_tradnl"/>
+        </w:rPr>
+        <w:t xml:space="preserve"> pensado para explicar aproximadamente que se</w:t>
       </w:r>
       <w:r>
         <w:rPr>
@@ -5969,7 +6050,35 @@
         <w:rPr>
           <w:lang w:val="es-ES_tradnl"/>
         </w:rPr>
-        <w:t xml:space="preserve">: Por que se hace el proyecto, utilidad del mismo y cosas </w:t>
+        <w:t xml:space="preserve">: </w:t>
+      </w:r>
+      <w:proofErr w:type="spellStart"/>
+      <w:r>
+        <w:rPr>
+          <w:lang w:val="es-ES_tradnl"/>
+        </w:rPr>
+        <w:t>Por que</w:t>
+      </w:r>
+      <w:proofErr w:type="spellEnd"/>
+      <w:r>
+        <w:rPr>
+          <w:lang w:val="es-ES_tradnl"/>
+        </w:rPr>
+        <w:t xml:space="preserve"> se hace el proyecto, utilidad </w:t>
+      </w:r>
+      <w:proofErr w:type="gramStart"/>
+      <w:r>
+        <w:rPr>
+          <w:lang w:val="es-ES_tradnl"/>
+        </w:rPr>
+        <w:t>del mismo</w:t>
+      </w:r>
+      <w:proofErr w:type="gramEnd"/>
+      <w:r>
+        <w:rPr>
+          <w:lang w:val="es-ES_tradnl"/>
+        </w:rPr>
+        <w:t xml:space="preserve"> y cosas </w:t>
       </w:r>
       <w:r>
         <w:rPr>
@@ -6325,7 +6434,21 @@
         <w:rPr>
           <w:lang w:val="es-ES_tradnl"/>
         </w:rPr>
-        <w:t xml:space="preserve"> mas o menos</w:t>
+        <w:t xml:space="preserve"> </w:t>
+      </w:r>
+      <w:proofErr w:type="spellStart"/>
+      <w:r>
+        <w:rPr>
+          <w:lang w:val="es-ES_tradnl"/>
+        </w:rPr>
+        <w:t>mas</w:t>
+      </w:r>
+      <w:proofErr w:type="spellEnd"/>
+      <w:r>
+        <w:rPr>
+          <w:lang w:val="es-ES_tradnl"/>
+        </w:rPr>
+        <w:t xml:space="preserve"> o menos</w:t>
       </w:r>
       <w:r>
         <w:rPr>
@@ -6619,7 +6742,15 @@
     </w:p>
     <w:p>
       <w:r>
-        <w:t xml:space="preserve">Se requiere la realización de una aplicación web donde el usuario podrá visualizar el reporting realizado sobre estadísticas avanzadas de la NBA. Para mostrar dicha información se necesita previamente </w:t>
+        <w:t xml:space="preserve">Se requiere la realización de una aplicación web donde el usuario podrá visualizar el </w:t>
+      </w:r>
+      <w:proofErr w:type="spellStart"/>
+      <w:r>
+        <w:t>reporting</w:t>
+      </w:r>
+      <w:proofErr w:type="spellEnd"/>
+      <w:r>
+        <w:t xml:space="preserve"> realizado sobre estadísticas avanzadas de la NBA. Para mostrar dicha información se necesita previamente </w:t>
       </w:r>
       <w:r>
         <w:t xml:space="preserve">haber realizado </w:t>
@@ -6645,58 +6776,71 @@
       </w:r>
     </w:p>
     <w:p>
+      <w:proofErr w:type="spellStart"/>
       <w:r>
         <w:rPr>
           <w:b/>
           <w:bCs/>
         </w:rPr>
-        <w:t>NbaAnalitics</w:t>
+        <w:t>NbaAnalitics_</w:t>
       </w:r>
       <w:r>
         <w:rPr>
           <w:b/>
           <w:bCs/>
         </w:rPr>
-        <w:t>_</w:t>
-      </w:r>
+        <w:t>histórico</w:t>
+      </w:r>
+      <w:proofErr w:type="spellEnd"/>
       <w:r>
         <w:rPr>
           <w:b/>
           <w:bCs/>
         </w:rPr>
-        <w:t>histórico</w:t>
-      </w:r>
+        <w:t xml:space="preserve">. </w:t>
+      </w:r>
+      <w:r>
+        <w:t>El sistema permitirá consultar un histórico de todos los partidos que se han ido jugando durante la competición 22/23</w:t>
+      </w:r>
+    </w:p>
+    <w:p>
+      <w:proofErr w:type="spellStart"/>
       <w:r>
         <w:rPr>
           <w:b/>
           <w:bCs/>
         </w:rPr>
-        <w:t xml:space="preserve">. </w:t>
-      </w:r>
-      <w:r>
-        <w:t>El sistema permitirá consultar un histórico de todos los partidos que se han ido jugando durante la competición 22/23</w:t>
-      </w:r>
-    </w:p>
-    <w:p>
+        <w:t>NbaAnalitics</w:t>
+      </w:r>
       <w:r>
         <w:rPr>
           <w:b/>
           <w:bCs/>
         </w:rPr>
-        <w:t>NbaAnalitics</w:t>
-      </w:r>
+        <w:t>_ComparativaEquipos</w:t>
+      </w:r>
+      <w:proofErr w:type="spellEnd"/>
       <w:r>
         <w:rPr>
           <w:b/>
           <w:bCs/>
         </w:rPr>
-        <w:t xml:space="preserve">_ComparativaEquipos. </w:t>
-      </w:r>
-      <w:r>
-        <w:t>El sistema permitirá acceder a una comparativa de equipos de cualquier partido del histórico (posesión, puntos, etc).</w:t>
-      </w:r>
-    </w:p>
-    <w:p>
+        <w:t xml:space="preserve">. </w:t>
+      </w:r>
+      <w:r>
+        <w:t xml:space="preserve">El sistema permitirá acceder a una comparativa de equipos de cualquier partido del histórico (posesión, puntos, </w:t>
+      </w:r>
+      <w:proofErr w:type="spellStart"/>
+      <w:r>
+        <w:t>etc</w:t>
+      </w:r>
+      <w:proofErr w:type="spellEnd"/>
+      <w:r>
+        <w:t>).</w:t>
+      </w:r>
+    </w:p>
+    <w:p>
+      <w:proofErr w:type="spellStart"/>
       <w:r>
         <w:rPr>
           <w:b/>
@@ -6709,135 +6853,221 @@
           <w:b/>
           <w:bCs/>
         </w:rPr>
-        <w:t>_DetallePartido.</w:t>
-      </w:r>
+        <w:t>_DetallePartido</w:t>
+      </w:r>
+      <w:proofErr w:type="spellEnd"/>
       <w:r>
         <w:rPr>
           <w:b/>
           <w:bCs/>
         </w:rPr>
-        <w:t xml:space="preserve"> </w:t>
-      </w:r>
-      <w:r>
-        <w:t>El sistema permitirá acceder a un detalle más concreto de estadísticas de un partido (</w:t>
-      </w:r>
-      <w:r>
-        <w:t>líderes de juego en puntos, asistencias, %3pt, rebotes totales, ficha con titulares</w:t>
-      </w:r>
-      <w:r>
-        <w:t>)</w:t>
-      </w:r>
-    </w:p>
-    <w:p>
+        <w:t>.</w:t>
+      </w:r>
       <w:r>
         <w:rPr>
           <w:b/>
           <w:bCs/>
         </w:rPr>
-        <w:t xml:space="preserve">NbaAnalitics_ListaJugadores. </w:t>
-      </w:r>
-      <w:r>
-        <w:t>El sistema permitirá visualizar un listado con todos los jugadores activos en la competición 22/23 con información básica sobre ellos (</w:t>
-      </w:r>
-      <w:r>
-        <w:t>equipo al que</w:t>
-      </w:r>
-      <w:r>
         <w:t xml:space="preserve"> </w:t>
       </w:r>
       <w:r>
-        <w:t>pertenece, posición, altura, peso, experiencia, nacionalidad</w:t>
-      </w:r>
-      <w:r>
-        <w:t>).</w:t>
-      </w:r>
-    </w:p>
-    <w:p>
+        <w:t>El sistema permitirá acceder a un detalle más concreto de estadísticas de un partido (líderes de juego en puntos, asistencias, %3pt, rebotes totales, ficha con titulares)</w:t>
+      </w:r>
+    </w:p>
+    <w:p>
+      <w:proofErr w:type="spellStart"/>
       <w:r>
         <w:rPr>
           <w:b/>
           <w:bCs/>
         </w:rPr>
-        <w:t xml:space="preserve">NbaAnalitics_DetalleJugadores. </w:t>
-      </w:r>
-      <w:r>
-        <w:t>El sistema permitirá elegir cualquier jugador del listado para obtener un detalle de sus estadísticas de juego (nº de triples, rebotes, asistencias…)</w:t>
-      </w:r>
-    </w:p>
-    <w:p>
+        <w:t>NbaAnalitics_ListaJugadores</w:t>
+      </w:r>
+      <w:proofErr w:type="spellEnd"/>
       <w:r>
         <w:rPr>
           <w:b/>
           <w:bCs/>
         </w:rPr>
-        <w:t xml:space="preserve">NbaAnalitics_ListaEquipos. </w:t>
-      </w:r>
-      <w:r>
-        <w:t>El sistema aportará un listado de equipos, separándolos por conferencias y dentro de estas por las distintas divisiones existentes.</w:t>
-      </w:r>
-    </w:p>
-    <w:p>
+        <w:t xml:space="preserve">. </w:t>
+      </w:r>
+      <w:r>
+        <w:t>El sistema permitirá visualizar un listado con todos los jugadores activos en la competición 22/23 con información básica sobre ellos (equipo al que pertenece, posición, altura, peso, experiencia, nacionalidad).</w:t>
+      </w:r>
+    </w:p>
+    <w:p>
+      <w:proofErr w:type="spellStart"/>
       <w:r>
         <w:rPr>
           <w:b/>
           <w:bCs/>
         </w:rPr>
-        <w:t xml:space="preserve">NbaAnalitics_DetalleEquipos. </w:t>
-      </w:r>
-      <w:r>
-        <w:t>El sistema permitirá elegir cualquier equipo del listado para poder visualizar información acerca del mismo (jugadores que pertenecen al mismo, estadísticas globales en la competición, año de fundación…).</w:t>
-      </w:r>
-    </w:p>
-    <w:p>
+        <w:t>NbaAnalitics_DetalleJugadores</w:t>
+      </w:r>
+      <w:proofErr w:type="spellEnd"/>
       <w:r>
         <w:rPr>
           <w:b/>
           <w:bCs/>
         </w:rPr>
-        <w:t>NbaAnalitics_</w:t>
-      </w:r>
+        <w:t xml:space="preserve">. </w:t>
+      </w:r>
+      <w:r>
+        <w:t>El sistema permitirá elegir cualquier jugador del listado para obtener un detalle de sus estadísticas de juego (</w:t>
+      </w:r>
+      <w:proofErr w:type="spellStart"/>
+      <w:r>
+        <w:t>nº</w:t>
+      </w:r>
+      <w:proofErr w:type="spellEnd"/>
+      <w:r>
+        <w:t xml:space="preserve"> de triples, rebotes, asistencias…)</w:t>
+      </w:r>
+    </w:p>
+    <w:p>
+      <w:proofErr w:type="spellStart"/>
       <w:r>
         <w:rPr>
           <w:b/>
           <w:bCs/>
         </w:rPr>
-        <w:t xml:space="preserve">Clasificación. </w:t>
-      </w:r>
-      <w:r>
-        <w:t>El sistema permitirá ver la clasificación de equipos de la competición 22/23.</w:t>
-      </w:r>
-    </w:p>
-    <w:p>
+        <w:t>NbaAnalitics_ListaEquipos</w:t>
+      </w:r>
+      <w:proofErr w:type="spellEnd"/>
       <w:r>
         <w:rPr>
           <w:b/>
           <w:bCs/>
         </w:rPr>
-        <w:t xml:space="preserve">NbaAnalitics_Ayuda. </w:t>
-      </w:r>
-      <w:r>
-        <w:t>El sistema contendrá un apartado de ayuda o una sección de información para entender el funcionamiento de la NBA y significado de las diversas estadísticas que se tienen en cuenta en la misma.</w:t>
-      </w:r>
-    </w:p>
-    <w:p>
+        <w:t xml:space="preserve">. </w:t>
+      </w:r>
+      <w:r>
+        <w:t>El sistema aportará un listado de equipos, separándolos por conferencias y dentro de estas por las distintas divisiones existentes.</w:t>
+      </w:r>
+    </w:p>
+    <w:p>
+      <w:proofErr w:type="spellStart"/>
       <w:r>
         <w:rPr>
           <w:b/>
           <w:bCs/>
         </w:rPr>
-        <w:t xml:space="preserve">NbaAnalitics_VisualizacionDatos. </w:t>
-      </w:r>
-      <w:r>
-        <w:t>El sistema mostrará los datos principalmente a través de tablas y gráficos.</w:t>
-      </w:r>
-    </w:p>
-    <w:p>
+        <w:t>NbaAnalitics_DetalleEquipos</w:t>
+      </w:r>
+      <w:proofErr w:type="spellEnd"/>
       <w:r>
         <w:rPr>
           <w:b/>
           <w:bCs/>
         </w:rPr>
-        <w:t xml:space="preserve">NbaAnalitics_HistoriaNba??. </w:t>
+        <w:t xml:space="preserve">. </w:t>
+      </w:r>
+      <w:r>
+        <w:t>El sistema permitirá elegir cualquier equipo del listado para poder visualizar información acerca del mismo (jugadores que pertenecen al mismo, estadísticas globales en la competición, año de fundación…).</w:t>
+      </w:r>
+    </w:p>
+    <w:p>
+      <w:proofErr w:type="spellStart"/>
+      <w:r>
+        <w:rPr>
+          <w:b/>
+          <w:bCs/>
+        </w:rPr>
+        <w:t>NbaAnalitics_</w:t>
+      </w:r>
+      <w:r>
+        <w:rPr>
+          <w:b/>
+          <w:bCs/>
+        </w:rPr>
+        <w:t>Clasificación</w:t>
+      </w:r>
+      <w:proofErr w:type="spellEnd"/>
+      <w:r>
+        <w:rPr>
+          <w:b/>
+          <w:bCs/>
+        </w:rPr>
+        <w:t xml:space="preserve">. </w:t>
+      </w:r>
+      <w:r>
+        <w:t>El sistema permitirá ver la clasificación de equipos de la competición 22/23.</w:t>
+      </w:r>
+    </w:p>
+    <w:p>
+      <w:proofErr w:type="spellStart"/>
+      <w:r>
+        <w:rPr>
+          <w:b/>
+          <w:bCs/>
+        </w:rPr>
+        <w:t>NbaAnalitics_Ayuda</w:t>
+      </w:r>
+      <w:proofErr w:type="spellEnd"/>
+      <w:r>
+        <w:rPr>
+          <w:b/>
+          <w:bCs/>
+        </w:rPr>
+        <w:t xml:space="preserve">. </w:t>
+      </w:r>
+      <w:r>
+        <w:t>El sistema contendrá un apartado de ayuda o una sección de información para entender el funcionamiento de la NBA y significado de las diversas estadísticas que se tienen en cuenta en la misma.</w:t>
+      </w:r>
+    </w:p>
+    <w:p>
+      <w:proofErr w:type="spellStart"/>
+      <w:r>
+        <w:rPr>
+          <w:b/>
+          <w:bCs/>
+        </w:rPr>
+        <w:t>NbaAnalitics_VisualizacionDatos</w:t>
+      </w:r>
+      <w:proofErr w:type="spellEnd"/>
+      <w:r>
+        <w:rPr>
+          <w:b/>
+          <w:bCs/>
+        </w:rPr>
+        <w:t xml:space="preserve">. </w:t>
+      </w:r>
+      <w:r>
+        <w:t>El sistema mostrará los datos principalmente a través de tablas y gráficos.</w:t>
+      </w:r>
+    </w:p>
+    <w:p>
+      <w:proofErr w:type="spellStart"/>
+      <w:r>
+        <w:rPr>
+          <w:b/>
+          <w:bCs/>
+        </w:rPr>
+        <w:t>NbaAnalitics_</w:t>
+      </w:r>
+      <w:proofErr w:type="gramStart"/>
+      <w:r>
+        <w:rPr>
+          <w:b/>
+          <w:bCs/>
+        </w:rPr>
+        <w:t>HistoriaNba</w:t>
+      </w:r>
+      <w:proofErr w:type="spellEnd"/>
+      <w:r>
+        <w:rPr>
+          <w:b/>
+          <w:bCs/>
+        </w:rPr>
+        <w:t>??.</w:t>
+      </w:r>
+      <w:proofErr w:type="gramEnd"/>
+      <w:r>
+        <w:rPr>
+          <w:b/>
+          <w:bCs/>
+        </w:rPr>
+        <w:t xml:space="preserve"> </w:t>
       </w:r>
       <w:r>
         <w:t>El sistema podría incluir una sección de información acerca de la historia de la NBA.</w:t>
@@ -7691,7 +7921,21 @@
         <w:rPr>
           <w:lang w:val="es-ES_tradnl"/>
         </w:rPr>
-        <w:t>administrativas, por ejemplo se puede decir que existirá una comisión de</w:t>
+        <w:t xml:space="preserve">administrativas, por </w:t>
+      </w:r>
+      <w:proofErr w:type="gramStart"/>
+      <w:r>
+        <w:rPr>
+          <w:lang w:val="es-ES_tradnl"/>
+        </w:rPr>
+        <w:t>ejemplo</w:t>
+      </w:r>
+      <w:proofErr w:type="gramEnd"/>
+      <w:r>
+        <w:rPr>
+          <w:lang w:val="es-ES_tradnl"/>
+        </w:rPr>
+        <w:t xml:space="preserve"> se puede decir que existirá una comisión de</w:t>
       </w:r>
       <w:r>
         <w:rPr>
@@ -8314,8 +8558,16 @@
         <w:rPr>
           <w:lang w:val="es-ES_tradnl"/>
         </w:rPr>
-        <w:t>D06-01:.</w:t>
-      </w:r>
+        <w:t>D06-</w:t>
+      </w:r>
+      <w:proofErr w:type="gramStart"/>
+      <w:r>
+        <w:rPr>
+          <w:lang w:val="es-ES_tradnl"/>
+        </w:rPr>
+        <w:t>01:.</w:t>
+      </w:r>
+      <w:proofErr w:type="gramEnd"/>
     </w:p>
     <w:p>
       <w:pPr>
@@ -8540,7 +8792,15 @@
     </w:p>
     <w:p>
       <w:r>
-        <w:t xml:space="preserve">... Para cada clase se pondrá un título de nivel 4 y se comenzará en una página nueva. NO rellenar con saltos de párrafo (return). Para comenzar en página nueva pulsar </w:t>
+        <w:t>... Para cada clase se pondrá un título de nivel 4 y se comenzará en una página nueva. NO rellenar con saltos de párrafo (</w:t>
+      </w:r>
+      <w:proofErr w:type="spellStart"/>
+      <w:r>
+        <w:t>return</w:t>
+      </w:r>
+      <w:proofErr w:type="spellEnd"/>
+      <w:r>
+        <w:t xml:space="preserve">). Para comenzar en página nueva pulsar </w:t>
       </w:r>
       <w:r>
         <w:t>botón</w:t>
@@ -8558,8 +8818,29 @@
         <w:t>Líneas</w:t>
       </w:r>
       <w:r>
-        <w:t xml:space="preserve"> y Saltos de pagina” elegir “Salto de pagina anterior”...</w:t>
-      </w:r>
+        <w:t xml:space="preserve"> y Saltos de </w:t>
+      </w:r>
+      <w:proofErr w:type="spellStart"/>
+      <w:r>
+        <w:t>pagina</w:t>
+      </w:r>
+      <w:proofErr w:type="spellEnd"/>
+      <w:r>
+        <w:t xml:space="preserve">” elegir “Salto de </w:t>
+      </w:r>
+      <w:proofErr w:type="spellStart"/>
+      <w:r>
+        <w:t>pagina</w:t>
+      </w:r>
+      <w:proofErr w:type="spellEnd"/>
+      <w:r>
+        <w:t xml:space="preserve"> </w:t>
+      </w:r>
+      <w:proofErr w:type="gramStart"/>
+      <w:r>
+        <w:t>anterior”...</w:t>
+      </w:r>
+      <w:proofErr w:type="gramEnd"/>
     </w:p>
     <w:p>
       <w:pPr>
@@ -9316,6 +9597,7 @@
                 <w:lang w:val="en-GB"/>
               </w:rPr>
             </w:pPr>
+            <w:proofErr w:type="spellStart"/>
             <w:r>
               <w:rPr>
                 <w:sz w:val="20"/>
@@ -9323,6 +9605,7 @@
               </w:rPr>
               <w:t>Abstracto</w:t>
             </w:r>
+            <w:proofErr w:type="spellEnd"/>
           </w:p>
           <w:p>
             <w:pPr>
@@ -9777,6 +10060,7 @@
                 <w:iCs/>
               </w:rPr>
             </w:pPr>
+            <w:proofErr w:type="spellStart"/>
             <w:r>
               <w:rPr>
                 <w:b/>
@@ -9786,6 +10070,7 @@
               </w:rPr>
               <w:t>Static</w:t>
             </w:r>
+            <w:proofErr w:type="spellEnd"/>
           </w:p>
         </w:tc>
       </w:tr>
@@ -10952,8 +11237,13 @@
         <w:pStyle w:val="Codigo"/>
       </w:pPr>
       <w:r>
-        <w:t>... Listado del código fuente en estilo código (este estilo)...</w:t>
-      </w:r>
+        <w:t xml:space="preserve">... Listado del código fuente en estilo código (este </w:t>
+      </w:r>
+      <w:proofErr w:type="gramStart"/>
+      <w:r>
+        <w:t>estilo)...</w:t>
+      </w:r>
+      <w:proofErr w:type="gramEnd"/>
     </w:p>
     <w:p>
       <w:pPr>
@@ -10997,7 +11287,15 @@
     </w:p>
     <w:p>
       <w:r>
-        <w:t>... descripción de las tareas, del responsable y del momento para realizar las pruebas (individuales, de integración, etc...) ...</w:t>
+        <w:t xml:space="preserve">... descripción de las tareas, del responsable y del momento para realizar las pruebas (individuales, de integración, </w:t>
+      </w:r>
+      <w:proofErr w:type="gramStart"/>
+      <w:r>
+        <w:t>etc...</w:t>
+      </w:r>
+      <w:proofErr w:type="gramEnd"/>
+      <w:r>
+        <w:t>) ...</w:t>
       </w:r>
     </w:p>
     <w:p>
@@ -11070,7 +11368,15 @@
     </w:p>
     <w:p>
       <w:r>
-        <w:t xml:space="preserve">... Para cada caso de prueba definido en el apartado anterior definir los resultados obtenidos, si pasó el test, fecha de realización, si provocó modificaciones y el alcance de dichas modificaciones. Hacer dos tablas como las siguientes para cada vez que se ejecuten las </w:t>
+        <w:t xml:space="preserve">... Para cada caso de prueba definido en el apartado anterior definir los resultados obtenidos, si pasó </w:t>
+      </w:r>
+      <w:proofErr w:type="gramStart"/>
+      <w:r>
+        <w:t>el test</w:t>
+      </w:r>
+      <w:proofErr w:type="gramEnd"/>
+      <w:r>
+        <w:t xml:space="preserve">, fecha de realización, si provocó modificaciones y el alcance de dichas modificaciones. Hacer dos tablas como las siguientes para cada vez que se ejecuten las </w:t>
       </w:r>
       <w:r>
         <w:t>pruebas...</w:t>
@@ -11819,7 +12125,23 @@
     </w:p>
     <w:p>
       <w:r>
-        <w:t xml:space="preserve">... descripción del contenido de los diskettes o CD’s (directorios y para que sirve cada cosa), descripción de esta documentación y de cualquier material que adicionalmente se entregue en la </w:t>
+        <w:t xml:space="preserve">... descripción del contenido de los diskettes o </w:t>
+      </w:r>
+      <w:proofErr w:type="spellStart"/>
+      <w:r>
+        <w:t>CD’s</w:t>
+      </w:r>
+      <w:proofErr w:type="spellEnd"/>
+      <w:r>
+        <w:t xml:space="preserve"> (directorios y para </w:t>
+      </w:r>
+      <w:proofErr w:type="spellStart"/>
+      <w:r>
+        <w:t>que</w:t>
+      </w:r>
+      <w:proofErr w:type="spellEnd"/>
+      <w:r>
+        <w:t xml:space="preserve"> sirve cada cosa), descripción de esta documentación y de cualquier material que adicionalmente se entregue en la </w:t>
       </w:r>
       <w:r>
         <w:t>presentación...</w:t>
@@ -11855,7 +12177,15 @@
     </w:p>
     <w:p>
       <w:r>
-        <w:t>... Descripción de todos los ficheros necesarios para poder hacer funcionar la aplicación (ficheros de configuración, ficheros de datos, etc.).</w:t>
+        <w:t xml:space="preserve">... Descripción de todos los ficheros necesarios para </w:t>
+      </w:r>
+      <w:proofErr w:type="gramStart"/>
+      <w:r>
+        <w:t>poder hacer funcionar</w:t>
+      </w:r>
+      <w:proofErr w:type="gramEnd"/>
+      <w:r>
+        <w:t xml:space="preserve"> la aplicación (ficheros de configuración, ficheros de datos, etc.).</w:t>
       </w:r>
     </w:p>
     <w:p>
@@ -11866,8 +12196,13 @@
         <w:t>etc.</w:t>
       </w:r>
       <w:r>
-        <w:t>, se pondrá un apartado más de nivel título 1 describiendo el modelo conceptual y físico de la base de datos. Consultar con el profesor de prácticas)...</w:t>
-      </w:r>
+        <w:t xml:space="preserve">, se pondrá un apartado más de nivel título 1 describiendo el modelo conceptual y físico de la base de datos. Consultar con el profesor de </w:t>
+      </w:r>
+      <w:proofErr w:type="gramStart"/>
+      <w:r>
+        <w:t>prácticas)...</w:t>
+      </w:r>
+      <w:proofErr w:type="gramEnd"/>
     </w:p>
     <w:p>
       <w:pPr>
@@ -12222,6 +12557,7 @@
     <w:p>
       <w:pPr>
         <w:pStyle w:val="Ttulo1"/>
+        <w:ind w:left="543" w:hanging="543"/>
       </w:pPr>
       <w:bookmarkStart w:id="58" w:name="_Toc56749331"/>
       <w:r>
@@ -12240,7 +12576,14 @@
         <w:rPr>
           <w:lang w:val="es-ES_tradnl"/>
         </w:rPr>
-        <w:t>... un índice alfabético de todos los términos del glosario y de otros términos que se deseen marcar, con localización de las páginas correspondientes (Ver el documento de procedimiento para crear un índice alfabético</w:t>
+        <w:t xml:space="preserve">... un índice alfabético de todos los términos del glosario y de otros términos que se deseen marcar, con localización de las páginas correspondientes (Ver el documento de procedimiento para crear un índice </w:t>
+      </w:r>
+      <w:proofErr w:type="gramStart"/>
+      <w:r>
+        <w:rPr>
+          <w:lang w:val="es-ES_tradnl"/>
+        </w:rPr>
+        <w:t>alfabético</w:t>
       </w:r>
       <w:r>
         <w:rPr>
@@ -12248,6 +12591,7 @@
         </w:rPr>
         <w:t>)...</w:t>
       </w:r>
+      <w:proofErr w:type="gramEnd"/>
     </w:p>
     <w:p>
       <w:pPr>
@@ -12983,9 +13327,9 @@
     </w:tblPr>
     <w:tblGrid>
       <w:gridCol w:w="1048"/>
-      <w:gridCol w:w="2472"/>
-      <w:gridCol w:w="1010"/>
-      <w:gridCol w:w="3964"/>
+      <w:gridCol w:w="2474"/>
+      <w:gridCol w:w="1004"/>
+      <w:gridCol w:w="3968"/>
     </w:tblGrid>
     <w:tr>
       <w:tc>
@@ -13117,10 +13461,10 @@
                 <v:path o:extrusionok="f" gradientshapeok="t" o:connecttype="rect"/>
                 <o:lock v:ext="edit" aspectratio="t"/>
               </v:shapetype>
-              <v:shape id="_x0000_i1025" type="#_x0000_t75" style="width:43.2pt;height:42pt">
+              <v:shape id="_x0000_i1025" type="#_x0000_t75" style="width:43.35pt;height:42pt">
                 <v:imagedata r:id="rId2" o:title=""/>
               </v:shape>
-              <o:OLEObject Type="Embed" ProgID="PBrush" ShapeID="_x0000_i1025" DrawAspect="Content" ObjectID="_1737896540" r:id="rId3"/>
+              <o:OLEObject Type="Embed" ProgID="PBrush" ShapeID="_x0000_i1025" DrawAspect="Content" ObjectID="_1737992497" r:id="rId3"/>
             </w:object>
           </w:r>
         </w:p>

</xml_diff>